<commit_message>
Last changes with documentation added
</commit_message>
<xml_diff>
--- a/Order Mananger App Documentation.docx
+++ b/Order Mananger App Documentation.docx
@@ -54,37 +54,19 @@
           <w:sz w:val="44"/>
           <w:szCs w:val="44"/>
         </w:rPr>
-        <w:t>W</w:t>
-      </w:r>
-      <w:r>
+        <w:t>Wytyczne dotyczące obsługi i instalacji</w:t>
+      </w:r>
+    </w:p>
+    <w:p>
+      <w:pPr>
+        <w:pStyle w:val="Akapitzlist"/>
+        <w:ind w:left="1080"/>
         <w:rPr>
           <w:b/>
           <w:bCs/>
           <w:sz w:val="44"/>
           <w:szCs w:val="44"/>
         </w:rPr>
-        <w:t>ytyczne dotyczące obsługi</w:t>
-      </w:r>
-      <w:r>
-        <w:rPr>
-          <w:b/>
-          <w:bCs/>
-          <w:sz w:val="44"/>
-          <w:szCs w:val="44"/>
-        </w:rPr>
-        <w:t xml:space="preserve"> i instalacji</w:t>
-      </w:r>
-    </w:p>
-    <w:p>
-      <w:pPr>
-        <w:pStyle w:val="Akapitzlist"/>
-        <w:ind w:left="1080"/>
-        <w:rPr>
-          <w:b/>
-          <w:bCs/>
-          <w:sz w:val="44"/>
-          <w:szCs w:val="44"/>
-        </w:rPr>
       </w:pPr>
     </w:p>
     <w:p>
@@ -276,7 +258,21 @@
           <w:sz w:val="28"/>
           <w:szCs w:val="28"/>
         </w:rPr>
-        <w:t>Widok Zamówienia umożliwia tworzenie nowych zamówień, dodawanie pozycji do zamówień, usuwanie zamówień oraz ich wysyłanie.</w:t>
+        <w:t>Widok Zamówienia umożliwia tworzenie nowych zamówień,</w:t>
+      </w:r>
+      <w:r>
+        <w:rPr>
+          <w:sz w:val="28"/>
+          <w:szCs w:val="28"/>
+        </w:rPr>
+        <w:t xml:space="preserve"> przeglądanie szczegółów,</w:t>
+      </w:r>
+      <w:r>
+        <w:rPr>
+          <w:sz w:val="28"/>
+          <w:szCs w:val="28"/>
+        </w:rPr>
+        <w:t xml:space="preserve"> dodawanie pozycji do zamówień, usuwanie zamówień oraz ich wysyłanie.</w:t>
       </w:r>
     </w:p>
     <w:p>
@@ -338,7 +334,6 @@
           <w:sz w:val="28"/>
           <w:szCs w:val="28"/>
         </w:rPr>
-        <w:lastRenderedPageBreak/>
         <w:t>Wymagania:</w:t>
       </w:r>
     </w:p>
@@ -421,12 +416,14 @@
         <w:rPr>
           <w:sz w:val="28"/>
           <w:szCs w:val="28"/>
-        </w:rPr>
-      </w:pPr>
-      <w:r>
-        <w:rPr>
-          <w:sz w:val="28"/>
-          <w:szCs w:val="28"/>
+          <w:lang w:val="en-GB"/>
+        </w:rPr>
+      </w:pPr>
+      <w:r>
+        <w:rPr>
+          <w:sz w:val="28"/>
+          <w:szCs w:val="28"/>
+          <w:lang w:val="en-GB"/>
         </w:rPr>
         <w:t>SQL Server Management Studio (SSMS)</w:t>
       </w:r>
@@ -844,7 +841,17 @@
     </w:p>
     <w:p>
       <w:pPr>
-        <w:ind w:left="360"/>
+        <w:rPr>
+          <w:b/>
+          <w:bCs/>
+          <w:noProof/>
+          <w:sz w:val="14"/>
+          <w:szCs w:val="14"/>
+        </w:rPr>
+      </w:pPr>
+    </w:p>
+    <w:p>
+      <w:pPr>
         <w:rPr>
           <w:b/>
           <w:bCs/>
@@ -852,995 +859,15 @@
           <w:szCs w:val="44"/>
         </w:rPr>
       </w:pPr>
-    </w:p>
-    <w:p>
-      <w:pPr>
-        <w:pStyle w:val="Akapitzlist"/>
-        <w:ind w:left="1080"/>
-        <w:rPr>
-          <w:b/>
-          <w:bCs/>
-          <w:sz w:val="44"/>
-          <w:szCs w:val="44"/>
-        </w:rPr>
-      </w:pPr>
       <w:r>
         <w:rPr>
           <w:noProof/>
         </w:rPr>
-        <mc:AlternateContent>
-          <mc:Choice Requires="wps">
-            <w:drawing>
-              <wp:anchor distT="0" distB="0" distL="114300" distR="114300" simplePos="0" relativeHeight="251673600" behindDoc="0" locked="0" layoutInCell="1" allowOverlap="1" wp14:anchorId="4FC1CB22" wp14:editId="0DF164CF">
-                <wp:simplePos x="0" y="0"/>
-                <wp:positionH relativeFrom="column">
-                  <wp:posOffset>3776601</wp:posOffset>
-                </wp:positionH>
-                <wp:positionV relativeFrom="paragraph">
-                  <wp:posOffset>1543353</wp:posOffset>
-                </wp:positionV>
-                <wp:extent cx="238836" cy="218364"/>
-                <wp:effectExtent l="0" t="0" r="27940" b="10795"/>
-                <wp:wrapNone/>
-                <wp:docPr id="542345004" name="Prostokąt 1"/>
-                <wp:cNvGraphicFramePr/>
-                <a:graphic xmlns:a="http://schemas.openxmlformats.org/drawingml/2006/main">
-                  <a:graphicData uri="http://schemas.microsoft.com/office/word/2010/wordprocessingShape">
-                    <wps:wsp>
-                      <wps:cNvSpPr/>
-                      <wps:spPr>
-                        <a:xfrm>
-                          <a:off x="0" y="0"/>
-                          <a:ext cx="238836" cy="218364"/>
-                        </a:xfrm>
-                        <a:prstGeom prst="rect">
-                          <a:avLst/>
-                        </a:prstGeom>
-                      </wps:spPr>
-                      <wps:style>
-                        <a:lnRef idx="2">
-                          <a:schemeClr val="accent6"/>
-                        </a:lnRef>
-                        <a:fillRef idx="1">
-                          <a:schemeClr val="lt1"/>
-                        </a:fillRef>
-                        <a:effectRef idx="0">
-                          <a:schemeClr val="accent6"/>
-                        </a:effectRef>
-                        <a:fontRef idx="minor">
-                          <a:schemeClr val="dk1"/>
-                        </a:fontRef>
-                      </wps:style>
-                      <wps:txbx>
-                        <w:txbxContent>
-                          <w:p>
-                            <w:pPr>
-                              <w:jc w:val="center"/>
-                              <w:rPr>
-                                <w:b/>
-                                <w:bCs/>
-                                <w:sz w:val="18"/>
-                                <w:szCs w:val="18"/>
-                              </w:rPr>
-                            </w:pPr>
-                            <w:r>
-                              <w:rPr>
-                                <w:b/>
-                                <w:bCs/>
-                                <w:sz w:val="18"/>
-                                <w:szCs w:val="18"/>
-                              </w:rPr>
-                              <w:t>∞</w:t>
-                            </w:r>
-                          </w:p>
-                        </w:txbxContent>
-                      </wps:txbx>
-                      <wps:bodyPr rot="0" spcFirstLastPara="0" vertOverflow="overflow" horzOverflow="overflow" vert="horz" wrap="square" lIns="91440" tIns="45720" rIns="91440" bIns="45720" numCol="1" spcCol="0" rtlCol="0" fromWordArt="0" anchor="ctr" anchorCtr="0" forceAA="0" compatLnSpc="1">
-                        <a:prstTxWarp prst="textNoShape">
-                          <a:avLst/>
-                        </a:prstTxWarp>
-                        <a:noAutofit/>
-                      </wps:bodyPr>
-                    </wps:wsp>
-                  </a:graphicData>
-                </a:graphic>
-                <wp14:sizeRelH relativeFrom="margin">
-                  <wp14:pctWidth>0</wp14:pctWidth>
-                </wp14:sizeRelH>
-                <wp14:sizeRelV relativeFrom="margin">
-                  <wp14:pctHeight>0</wp14:pctHeight>
-                </wp14:sizeRelV>
-              </wp:anchor>
-            </w:drawing>
-          </mc:Choice>
-          <mc:Fallback>
-            <w:pict>
-              <v:rect w14:anchorId="4FC1CB22" id="Prostokąt 1" o:spid="_x0000_s1026" style="position:absolute;left:0;text-align:left;margin-left:297.35pt;margin-top:121.5pt;width:18.8pt;height:17.2pt;z-index:251673600;visibility:visible;mso-wrap-style:square;mso-width-percent:0;mso-height-percent:0;mso-wrap-distance-left:9pt;mso-wrap-distance-top:0;mso-wrap-distance-right:9pt;mso-wrap-distance-bottom:0;mso-position-horizontal:absolute;mso-position-horizontal-relative:text;mso-position-vertical:absolute;mso-position-vertical-relative:text;mso-width-percent:0;mso-height-percent:0;mso-width-relative:margin;mso-height-relative:margin;v-text-anchor:middle" o:gfxdata="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" fillcolor="white [3201]" strokecolor="#4ea72e [3209]" strokeweight="1pt">
-                <v:textbox>
-                  <w:txbxContent>
-                    <w:p>
-                      <w:pPr>
-                        <w:jc w:val="center"/>
-                        <w:rPr>
-                          <w:b/>
-                          <w:bCs/>
-                          <w:sz w:val="18"/>
-                          <w:szCs w:val="18"/>
-                        </w:rPr>
-                      </w:pPr>
-                      <w:r>
-                        <w:rPr>
-                          <w:b/>
-                          <w:bCs/>
-                          <w:sz w:val="18"/>
-                          <w:szCs w:val="18"/>
-                        </w:rPr>
-                        <w:t>∞</w:t>
-                      </w:r>
-                    </w:p>
-                  </w:txbxContent>
-                </v:textbox>
-              </v:rect>
-            </w:pict>
-          </mc:Fallback>
-        </mc:AlternateContent>
-      </w:r>
-      <w:r>
-        <w:rPr>
-          <w:noProof/>
-        </w:rPr>
-        <mc:AlternateContent>
-          <mc:Choice Requires="wps">
-            <w:drawing>
-              <wp:anchor distT="0" distB="0" distL="114300" distR="114300" simplePos="0" relativeHeight="251671552" behindDoc="0" locked="0" layoutInCell="1" allowOverlap="1" wp14:anchorId="431507EA" wp14:editId="218A0FCC">
-                <wp:simplePos x="0" y="0"/>
-                <wp:positionH relativeFrom="column">
-                  <wp:posOffset>1160771</wp:posOffset>
-                </wp:positionH>
-                <wp:positionV relativeFrom="paragraph">
-                  <wp:posOffset>893171</wp:posOffset>
-                </wp:positionV>
-                <wp:extent cx="238836" cy="218364"/>
-                <wp:effectExtent l="0" t="0" r="27940" b="10795"/>
-                <wp:wrapNone/>
-                <wp:docPr id="2102290364" name="Prostokąt 1"/>
-                <wp:cNvGraphicFramePr/>
-                <a:graphic xmlns:a="http://schemas.openxmlformats.org/drawingml/2006/main">
-                  <a:graphicData uri="http://schemas.microsoft.com/office/word/2010/wordprocessingShape">
-                    <wps:wsp>
-                      <wps:cNvSpPr/>
-                      <wps:spPr>
-                        <a:xfrm>
-                          <a:off x="0" y="0"/>
-                          <a:ext cx="238836" cy="218364"/>
-                        </a:xfrm>
-                        <a:prstGeom prst="rect">
-                          <a:avLst/>
-                        </a:prstGeom>
-                      </wps:spPr>
-                      <wps:style>
-                        <a:lnRef idx="2">
-                          <a:schemeClr val="accent6"/>
-                        </a:lnRef>
-                        <a:fillRef idx="1">
-                          <a:schemeClr val="lt1"/>
-                        </a:fillRef>
-                        <a:effectRef idx="0">
-                          <a:schemeClr val="accent6"/>
-                        </a:effectRef>
-                        <a:fontRef idx="minor">
-                          <a:schemeClr val="dk1"/>
-                        </a:fontRef>
-                      </wps:style>
-                      <wps:txbx>
-                        <w:txbxContent>
-                          <w:p>
-                            <w:pPr>
-                              <w:jc w:val="center"/>
-                              <w:rPr>
-                                <w:b/>
-                                <w:bCs/>
-                                <w:sz w:val="18"/>
-                                <w:szCs w:val="18"/>
-                              </w:rPr>
-                            </w:pPr>
-                            <w:r>
-                              <w:rPr>
-                                <w:b/>
-                                <w:bCs/>
-                                <w:sz w:val="18"/>
-                                <w:szCs w:val="18"/>
-                              </w:rPr>
-                              <w:t>∞</w:t>
-                            </w:r>
-                          </w:p>
-                        </w:txbxContent>
-                      </wps:txbx>
-                      <wps:bodyPr rot="0" spcFirstLastPara="0" vertOverflow="overflow" horzOverflow="overflow" vert="horz" wrap="square" lIns="91440" tIns="45720" rIns="91440" bIns="45720" numCol="1" spcCol="0" rtlCol="0" fromWordArt="0" anchor="ctr" anchorCtr="0" forceAA="0" compatLnSpc="1">
-                        <a:prstTxWarp prst="textNoShape">
-                          <a:avLst/>
-                        </a:prstTxWarp>
-                        <a:noAutofit/>
-                      </wps:bodyPr>
-                    </wps:wsp>
-                  </a:graphicData>
-                </a:graphic>
-                <wp14:sizeRelH relativeFrom="margin">
-                  <wp14:pctWidth>0</wp14:pctWidth>
-                </wp14:sizeRelH>
-                <wp14:sizeRelV relativeFrom="margin">
-                  <wp14:pctHeight>0</wp14:pctHeight>
-                </wp14:sizeRelV>
-              </wp:anchor>
-            </w:drawing>
-          </mc:Choice>
-          <mc:Fallback>
-            <w:pict>
-              <v:rect w14:anchorId="431507EA" id="_x0000_s1027" style="position:absolute;left:0;text-align:left;margin-left:91.4pt;margin-top:70.35pt;width:18.8pt;height:17.2pt;z-index:251671552;visibility:visible;mso-wrap-style:square;mso-width-percent:0;mso-height-percent:0;mso-wrap-distance-left:9pt;mso-wrap-distance-top:0;mso-wrap-distance-right:9pt;mso-wrap-distance-bottom:0;mso-position-horizontal:absolute;mso-position-horizontal-relative:text;mso-position-vertical:absolute;mso-position-vertical-relative:text;mso-width-percent:0;mso-height-percent:0;mso-width-relative:margin;mso-height-relative:margin;v-text-anchor:middle" o:gfxdata="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" fillcolor="white [3201]" strokecolor="#4ea72e [3209]" strokeweight="1pt">
-                <v:textbox>
-                  <w:txbxContent>
-                    <w:p>
-                      <w:pPr>
-                        <w:jc w:val="center"/>
-                        <w:rPr>
-                          <w:b/>
-                          <w:bCs/>
-                          <w:sz w:val="18"/>
-                          <w:szCs w:val="18"/>
-                        </w:rPr>
-                      </w:pPr>
-                      <w:r>
-                        <w:rPr>
-                          <w:b/>
-                          <w:bCs/>
-                          <w:sz w:val="18"/>
-                          <w:szCs w:val="18"/>
-                        </w:rPr>
-                        <w:t>∞</w:t>
-                      </w:r>
-                    </w:p>
-                  </w:txbxContent>
-                </v:textbox>
-              </v:rect>
-            </w:pict>
-          </mc:Fallback>
-        </mc:AlternateContent>
-      </w:r>
-      <w:r>
-        <w:rPr>
-          <w:noProof/>
-        </w:rPr>
-        <mc:AlternateContent>
-          <mc:Choice Requires="wps">
-            <w:drawing>
-              <wp:anchor distT="0" distB="0" distL="114300" distR="114300" simplePos="0" relativeHeight="251669504" behindDoc="0" locked="0" layoutInCell="1" allowOverlap="1" wp14:anchorId="0210F10D" wp14:editId="3602362A">
-                <wp:simplePos x="0" y="0"/>
-                <wp:positionH relativeFrom="column">
-                  <wp:posOffset>1979797</wp:posOffset>
-                </wp:positionH>
-                <wp:positionV relativeFrom="paragraph">
-                  <wp:posOffset>572571</wp:posOffset>
-                </wp:positionV>
-                <wp:extent cx="238836" cy="218364"/>
-                <wp:effectExtent l="0" t="0" r="27940" b="10795"/>
-                <wp:wrapNone/>
-                <wp:docPr id="705922139" name="Prostokąt 1"/>
-                <wp:cNvGraphicFramePr/>
-                <a:graphic xmlns:a="http://schemas.openxmlformats.org/drawingml/2006/main">
-                  <a:graphicData uri="http://schemas.microsoft.com/office/word/2010/wordprocessingShape">
-                    <wps:wsp>
-                      <wps:cNvSpPr/>
-                      <wps:spPr>
-                        <a:xfrm>
-                          <a:off x="0" y="0"/>
-                          <a:ext cx="238836" cy="218364"/>
-                        </a:xfrm>
-                        <a:prstGeom prst="rect">
-                          <a:avLst/>
-                        </a:prstGeom>
-                      </wps:spPr>
-                      <wps:style>
-                        <a:lnRef idx="2">
-                          <a:schemeClr val="accent6"/>
-                        </a:lnRef>
-                        <a:fillRef idx="1">
-                          <a:schemeClr val="lt1"/>
-                        </a:fillRef>
-                        <a:effectRef idx="0">
-                          <a:schemeClr val="accent6"/>
-                        </a:effectRef>
-                        <a:fontRef idx="minor">
-                          <a:schemeClr val="dk1"/>
-                        </a:fontRef>
-                      </wps:style>
-                      <wps:txbx>
-                        <w:txbxContent>
-                          <w:p>
-                            <w:pPr>
-                              <w:jc w:val="center"/>
-                              <w:rPr>
-                                <w:b/>
-                                <w:bCs/>
-                                <w:sz w:val="14"/>
-                                <w:szCs w:val="14"/>
-                              </w:rPr>
-                            </w:pPr>
-                            <w:r>
-                              <w:rPr>
-                                <w:b/>
-                                <w:bCs/>
-                                <w:sz w:val="14"/>
-                                <w:szCs w:val="14"/>
-                              </w:rPr>
-                              <w:t>1</w:t>
-                            </w:r>
-                          </w:p>
-                        </w:txbxContent>
-                      </wps:txbx>
-                      <wps:bodyPr rot="0" spcFirstLastPara="0" vertOverflow="overflow" horzOverflow="overflow" vert="horz" wrap="square" lIns="91440" tIns="45720" rIns="91440" bIns="45720" numCol="1" spcCol="0" rtlCol="0" fromWordArt="0" anchor="ctr" anchorCtr="0" forceAA="0" compatLnSpc="1">
-                        <a:prstTxWarp prst="textNoShape">
-                          <a:avLst/>
-                        </a:prstTxWarp>
-                        <a:noAutofit/>
-                      </wps:bodyPr>
-                    </wps:wsp>
-                  </a:graphicData>
-                </a:graphic>
-                <wp14:sizeRelH relativeFrom="margin">
-                  <wp14:pctWidth>0</wp14:pctWidth>
-                </wp14:sizeRelH>
-                <wp14:sizeRelV relativeFrom="margin">
-                  <wp14:pctHeight>0</wp14:pctHeight>
-                </wp14:sizeRelV>
-              </wp:anchor>
-            </w:drawing>
-          </mc:Choice>
-          <mc:Fallback>
-            <w:pict>
-              <v:rect w14:anchorId="0210F10D" id="_x0000_s1028" style="position:absolute;left:0;text-align:left;margin-left:155.9pt;margin-top:45.1pt;width:18.8pt;height:17.2pt;z-index:251669504;visibility:visible;mso-wrap-style:square;mso-width-percent:0;mso-height-percent:0;mso-wrap-distance-left:9pt;mso-wrap-distance-top:0;mso-wrap-distance-right:9pt;mso-wrap-distance-bottom:0;mso-position-horizontal:absolute;mso-position-horizontal-relative:text;mso-position-vertical:absolute;mso-position-vertical-relative:text;mso-width-percent:0;mso-height-percent:0;mso-width-relative:margin;mso-height-relative:margin;v-text-anchor:middle" o:gfxdata="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" fillcolor="white [3201]" strokecolor="#4ea72e [3209]" strokeweight="1pt">
-                <v:textbox>
-                  <w:txbxContent>
-                    <w:p>
-                      <w:pPr>
-                        <w:jc w:val="center"/>
-                        <w:rPr>
-                          <w:b/>
-                          <w:bCs/>
-                          <w:sz w:val="14"/>
-                          <w:szCs w:val="14"/>
-                        </w:rPr>
-                      </w:pPr>
-                      <w:r>
-                        <w:rPr>
-                          <w:b/>
-                          <w:bCs/>
-                          <w:sz w:val="14"/>
-                          <w:szCs w:val="14"/>
-                        </w:rPr>
-                        <w:t>1</w:t>
-                      </w:r>
-                    </w:p>
-                  </w:txbxContent>
-                </v:textbox>
-              </v:rect>
-            </w:pict>
-          </mc:Fallback>
-        </mc:AlternateContent>
-      </w:r>
-      <w:r>
-        <w:rPr>
-          <w:noProof/>
-        </w:rPr>
-        <mc:AlternateContent>
-          <mc:Choice Requires="wps">
-            <w:drawing>
-              <wp:anchor distT="0" distB="0" distL="114300" distR="114300" simplePos="0" relativeHeight="251665408" behindDoc="0" locked="0" layoutInCell="1" allowOverlap="1" wp14:anchorId="00D0285F" wp14:editId="7FCB2FC7">
-                <wp:simplePos x="0" y="0"/>
-                <wp:positionH relativeFrom="column">
-                  <wp:posOffset>2868134</wp:posOffset>
-                </wp:positionH>
-                <wp:positionV relativeFrom="paragraph">
-                  <wp:posOffset>2463810</wp:posOffset>
-                </wp:positionV>
-                <wp:extent cx="238836" cy="218364"/>
-                <wp:effectExtent l="0" t="0" r="27940" b="10795"/>
-                <wp:wrapNone/>
-                <wp:docPr id="1158033669" name="Prostokąt 1"/>
-                <wp:cNvGraphicFramePr/>
-                <a:graphic xmlns:a="http://schemas.openxmlformats.org/drawingml/2006/main">
-                  <a:graphicData uri="http://schemas.microsoft.com/office/word/2010/wordprocessingShape">
-                    <wps:wsp>
-                      <wps:cNvSpPr/>
-                      <wps:spPr>
-                        <a:xfrm>
-                          <a:off x="0" y="0"/>
-                          <a:ext cx="238836" cy="218364"/>
-                        </a:xfrm>
-                        <a:prstGeom prst="rect">
-                          <a:avLst/>
-                        </a:prstGeom>
-                      </wps:spPr>
-                      <wps:style>
-                        <a:lnRef idx="2">
-                          <a:schemeClr val="accent6"/>
-                        </a:lnRef>
-                        <a:fillRef idx="1">
-                          <a:schemeClr val="lt1"/>
-                        </a:fillRef>
-                        <a:effectRef idx="0">
-                          <a:schemeClr val="accent6"/>
-                        </a:effectRef>
-                        <a:fontRef idx="minor">
-                          <a:schemeClr val="dk1"/>
-                        </a:fontRef>
-                      </wps:style>
-                      <wps:txbx>
-                        <w:txbxContent>
-                          <w:p>
-                            <w:pPr>
-                              <w:jc w:val="center"/>
-                              <w:rPr>
-                                <w:b/>
-                                <w:bCs/>
-                                <w:sz w:val="14"/>
-                                <w:szCs w:val="14"/>
-                              </w:rPr>
-                            </w:pPr>
-                            <w:r>
-                              <w:rPr>
-                                <w:b/>
-                                <w:bCs/>
-                                <w:sz w:val="14"/>
-                                <w:szCs w:val="14"/>
-                              </w:rPr>
-                              <w:t>1</w:t>
-                            </w:r>
-                          </w:p>
-                        </w:txbxContent>
-                      </wps:txbx>
-                      <wps:bodyPr rot="0" spcFirstLastPara="0" vertOverflow="overflow" horzOverflow="overflow" vert="horz" wrap="square" lIns="91440" tIns="45720" rIns="91440" bIns="45720" numCol="1" spcCol="0" rtlCol="0" fromWordArt="0" anchor="ctr" anchorCtr="0" forceAA="0" compatLnSpc="1">
-                        <a:prstTxWarp prst="textNoShape">
-                          <a:avLst/>
-                        </a:prstTxWarp>
-                        <a:noAutofit/>
-                      </wps:bodyPr>
-                    </wps:wsp>
-                  </a:graphicData>
-                </a:graphic>
-                <wp14:sizeRelH relativeFrom="margin">
-                  <wp14:pctWidth>0</wp14:pctWidth>
-                </wp14:sizeRelH>
-                <wp14:sizeRelV relativeFrom="margin">
-                  <wp14:pctHeight>0</wp14:pctHeight>
-                </wp14:sizeRelV>
-              </wp:anchor>
-            </w:drawing>
-          </mc:Choice>
-          <mc:Fallback>
-            <w:pict>
-              <v:rect w14:anchorId="00D0285F" id="_x0000_s1029" style="position:absolute;left:0;text-align:left;margin-left:225.85pt;margin-top:194pt;width:18.8pt;height:17.2pt;z-index:251665408;visibility:visible;mso-wrap-style:square;mso-width-percent:0;mso-height-percent:0;mso-wrap-distance-left:9pt;mso-wrap-distance-top:0;mso-wrap-distance-right:9pt;mso-wrap-distance-bottom:0;mso-position-horizontal:absolute;mso-position-horizontal-relative:text;mso-position-vertical:absolute;mso-position-vertical-relative:text;mso-width-percent:0;mso-height-percent:0;mso-width-relative:margin;mso-height-relative:margin;v-text-anchor:middle" o:gfxdata="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" fillcolor="white [3201]" strokecolor="#4ea72e [3209]" strokeweight="1pt">
-                <v:textbox>
-                  <w:txbxContent>
-                    <w:p>
-                      <w:pPr>
-                        <w:jc w:val="center"/>
-                        <w:rPr>
-                          <w:b/>
-                          <w:bCs/>
-                          <w:sz w:val="14"/>
-                          <w:szCs w:val="14"/>
-                        </w:rPr>
-                      </w:pPr>
-                      <w:r>
-                        <w:rPr>
-                          <w:b/>
-                          <w:bCs/>
-                          <w:sz w:val="14"/>
-                          <w:szCs w:val="14"/>
-                        </w:rPr>
-                        <w:t>1</w:t>
-                      </w:r>
-                    </w:p>
-                  </w:txbxContent>
-                </v:textbox>
-              </v:rect>
-            </w:pict>
-          </mc:Fallback>
-        </mc:AlternateContent>
-      </w:r>
-      <w:r>
-        <w:rPr>
-          <w:noProof/>
-        </w:rPr>
-        <mc:AlternateContent>
-          <mc:Choice Requires="wps">
-            <w:drawing>
-              <wp:anchor distT="0" distB="0" distL="114300" distR="114300" simplePos="0" relativeHeight="251667456" behindDoc="0" locked="0" layoutInCell="1" allowOverlap="1" wp14:anchorId="20834E8A" wp14:editId="31832852">
-                <wp:simplePos x="0" y="0"/>
-                <wp:positionH relativeFrom="column">
-                  <wp:posOffset>3189453</wp:posOffset>
-                </wp:positionH>
-                <wp:positionV relativeFrom="paragraph">
-                  <wp:posOffset>2170582</wp:posOffset>
-                </wp:positionV>
-                <wp:extent cx="238836" cy="218364"/>
-                <wp:effectExtent l="0" t="0" r="27940" b="10795"/>
-                <wp:wrapNone/>
-                <wp:docPr id="362972947" name="Prostokąt 1"/>
-                <wp:cNvGraphicFramePr/>
-                <a:graphic xmlns:a="http://schemas.openxmlformats.org/drawingml/2006/main">
-                  <a:graphicData uri="http://schemas.microsoft.com/office/word/2010/wordprocessingShape">
-                    <wps:wsp>
-                      <wps:cNvSpPr/>
-                      <wps:spPr>
-                        <a:xfrm>
-                          <a:off x="0" y="0"/>
-                          <a:ext cx="238836" cy="218364"/>
-                        </a:xfrm>
-                        <a:prstGeom prst="rect">
-                          <a:avLst/>
-                        </a:prstGeom>
-                      </wps:spPr>
-                      <wps:style>
-                        <a:lnRef idx="2">
-                          <a:schemeClr val="accent6"/>
-                        </a:lnRef>
-                        <a:fillRef idx="1">
-                          <a:schemeClr val="lt1"/>
-                        </a:fillRef>
-                        <a:effectRef idx="0">
-                          <a:schemeClr val="accent6"/>
-                        </a:effectRef>
-                        <a:fontRef idx="minor">
-                          <a:schemeClr val="dk1"/>
-                        </a:fontRef>
-                      </wps:style>
-                      <wps:txbx>
-                        <w:txbxContent>
-                          <w:p>
-                            <w:pPr>
-                              <w:jc w:val="center"/>
-                              <w:rPr>
-                                <w:b/>
-                                <w:bCs/>
-                                <w:sz w:val="14"/>
-                                <w:szCs w:val="14"/>
-                              </w:rPr>
-                            </w:pPr>
-                            <w:r>
-                              <w:rPr>
-                                <w:b/>
-                                <w:bCs/>
-                                <w:sz w:val="14"/>
-                                <w:szCs w:val="14"/>
-                              </w:rPr>
-                              <w:t>1</w:t>
-                            </w:r>
-                          </w:p>
-                        </w:txbxContent>
-                      </wps:txbx>
-                      <wps:bodyPr rot="0" spcFirstLastPara="0" vertOverflow="overflow" horzOverflow="overflow" vert="horz" wrap="square" lIns="91440" tIns="45720" rIns="91440" bIns="45720" numCol="1" spcCol="0" rtlCol="0" fromWordArt="0" anchor="ctr" anchorCtr="0" forceAA="0" compatLnSpc="1">
-                        <a:prstTxWarp prst="textNoShape">
-                          <a:avLst/>
-                        </a:prstTxWarp>
-                        <a:noAutofit/>
-                      </wps:bodyPr>
-                    </wps:wsp>
-                  </a:graphicData>
-                </a:graphic>
-                <wp14:sizeRelH relativeFrom="margin">
-                  <wp14:pctWidth>0</wp14:pctWidth>
-                </wp14:sizeRelH>
-                <wp14:sizeRelV relativeFrom="margin">
-                  <wp14:pctHeight>0</wp14:pctHeight>
-                </wp14:sizeRelV>
-              </wp:anchor>
-            </w:drawing>
-          </mc:Choice>
-          <mc:Fallback>
-            <w:pict>
-              <v:rect w14:anchorId="20834E8A" id="_x0000_s1030" style="position:absolute;left:0;text-align:left;margin-left:251.15pt;margin-top:170.9pt;width:18.8pt;height:17.2pt;z-index:251667456;visibility:visible;mso-wrap-style:square;mso-width-percent:0;mso-height-percent:0;mso-wrap-distance-left:9pt;mso-wrap-distance-top:0;mso-wrap-distance-right:9pt;mso-wrap-distance-bottom:0;mso-position-horizontal:absolute;mso-position-horizontal-relative:text;mso-position-vertical:absolute;mso-position-vertical-relative:text;mso-width-percent:0;mso-height-percent:0;mso-width-relative:margin;mso-height-relative:margin;v-text-anchor:middle" o:gfxdata="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" fillcolor="white [3201]" strokecolor="#4ea72e [3209]" strokeweight="1pt">
-                <v:textbox>
-                  <w:txbxContent>
-                    <w:p>
-                      <w:pPr>
-                        <w:jc w:val="center"/>
-                        <w:rPr>
-                          <w:b/>
-                          <w:bCs/>
-                          <w:sz w:val="14"/>
-                          <w:szCs w:val="14"/>
-                        </w:rPr>
-                      </w:pPr>
-                      <w:r>
-                        <w:rPr>
-                          <w:b/>
-                          <w:bCs/>
-                          <w:sz w:val="14"/>
-                          <w:szCs w:val="14"/>
-                        </w:rPr>
-                        <w:t>1</w:t>
-                      </w:r>
-                    </w:p>
-                  </w:txbxContent>
-                </v:textbox>
-              </v:rect>
-            </w:pict>
-          </mc:Fallback>
-        </mc:AlternateContent>
-      </w:r>
-      <w:r>
-        <w:rPr>
-          <w:noProof/>
-        </w:rPr>
-        <mc:AlternateContent>
-          <mc:Choice Requires="wps">
-            <w:drawing>
-              <wp:anchor distT="0" distB="0" distL="114300" distR="114300" simplePos="0" relativeHeight="251663360" behindDoc="0" locked="0" layoutInCell="1" allowOverlap="1" wp14:anchorId="7CE8E5A8" wp14:editId="5BF091DD">
-                <wp:simplePos x="0" y="0"/>
-                <wp:positionH relativeFrom="column">
-                  <wp:posOffset>4374107</wp:posOffset>
-                </wp:positionH>
-                <wp:positionV relativeFrom="paragraph">
-                  <wp:posOffset>1148307</wp:posOffset>
-                </wp:positionV>
-                <wp:extent cx="238836" cy="218364"/>
-                <wp:effectExtent l="0" t="0" r="27940" b="10795"/>
-                <wp:wrapNone/>
-                <wp:docPr id="271941404" name="Prostokąt 1"/>
-                <wp:cNvGraphicFramePr/>
-                <a:graphic xmlns:a="http://schemas.openxmlformats.org/drawingml/2006/main">
-                  <a:graphicData uri="http://schemas.microsoft.com/office/word/2010/wordprocessingShape">
-                    <wps:wsp>
-                      <wps:cNvSpPr/>
-                      <wps:spPr>
-                        <a:xfrm>
-                          <a:off x="0" y="0"/>
-                          <a:ext cx="238836" cy="218364"/>
-                        </a:xfrm>
-                        <a:prstGeom prst="rect">
-                          <a:avLst/>
-                        </a:prstGeom>
-                      </wps:spPr>
-                      <wps:style>
-                        <a:lnRef idx="2">
-                          <a:schemeClr val="accent6"/>
-                        </a:lnRef>
-                        <a:fillRef idx="1">
-                          <a:schemeClr val="lt1"/>
-                        </a:fillRef>
-                        <a:effectRef idx="0">
-                          <a:schemeClr val="accent6"/>
-                        </a:effectRef>
-                        <a:fontRef idx="minor">
-                          <a:schemeClr val="dk1"/>
-                        </a:fontRef>
-                      </wps:style>
-                      <wps:txbx>
-                        <w:txbxContent>
-                          <w:p>
-                            <w:pPr>
-                              <w:jc w:val="center"/>
-                              <w:rPr>
-                                <w:b/>
-                                <w:bCs/>
-                                <w:sz w:val="14"/>
-                                <w:szCs w:val="14"/>
-                              </w:rPr>
-                            </w:pPr>
-                            <w:r>
-                              <w:rPr>
-                                <w:b/>
-                                <w:bCs/>
-                                <w:sz w:val="14"/>
-                                <w:szCs w:val="14"/>
-                              </w:rPr>
-                              <w:t>1</w:t>
-                            </w:r>
-                          </w:p>
-                        </w:txbxContent>
-                      </wps:txbx>
-                      <wps:bodyPr rot="0" spcFirstLastPara="0" vertOverflow="overflow" horzOverflow="overflow" vert="horz" wrap="square" lIns="91440" tIns="45720" rIns="91440" bIns="45720" numCol="1" spcCol="0" rtlCol="0" fromWordArt="0" anchor="ctr" anchorCtr="0" forceAA="0" compatLnSpc="1">
-                        <a:prstTxWarp prst="textNoShape">
-                          <a:avLst/>
-                        </a:prstTxWarp>
-                        <a:noAutofit/>
-                      </wps:bodyPr>
-                    </wps:wsp>
-                  </a:graphicData>
-                </a:graphic>
-                <wp14:sizeRelH relativeFrom="margin">
-                  <wp14:pctWidth>0</wp14:pctWidth>
-                </wp14:sizeRelH>
-                <wp14:sizeRelV relativeFrom="margin">
-                  <wp14:pctHeight>0</wp14:pctHeight>
-                </wp14:sizeRelV>
-              </wp:anchor>
-            </w:drawing>
-          </mc:Choice>
-          <mc:Fallback>
-            <w:pict>
-              <v:rect w14:anchorId="7CE8E5A8" id="_x0000_s1031" style="position:absolute;left:0;text-align:left;margin-left:344.4pt;margin-top:90.4pt;width:18.8pt;height:17.2pt;z-index:251663360;visibility:visible;mso-wrap-style:square;mso-width-percent:0;mso-height-percent:0;mso-wrap-distance-left:9pt;mso-wrap-distance-top:0;mso-wrap-distance-right:9pt;mso-wrap-distance-bottom:0;mso-position-horizontal:absolute;mso-position-horizontal-relative:text;mso-position-vertical:absolute;mso-position-vertical-relative:text;mso-width-percent:0;mso-height-percent:0;mso-width-relative:margin;mso-height-relative:margin;v-text-anchor:middle" o:gfxdata="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" fillcolor="white [3201]" strokecolor="#4ea72e [3209]" strokeweight="1pt">
-                <v:textbox>
-                  <w:txbxContent>
-                    <w:p>
-                      <w:pPr>
-                        <w:jc w:val="center"/>
-                        <w:rPr>
-                          <w:b/>
-                          <w:bCs/>
-                          <w:sz w:val="14"/>
-                          <w:szCs w:val="14"/>
-                        </w:rPr>
-                      </w:pPr>
-                      <w:r>
-                        <w:rPr>
-                          <w:b/>
-                          <w:bCs/>
-                          <w:sz w:val="14"/>
-                          <w:szCs w:val="14"/>
-                        </w:rPr>
-                        <w:t>1</w:t>
-                      </w:r>
-                    </w:p>
-                  </w:txbxContent>
-                </v:textbox>
-              </v:rect>
-            </w:pict>
-          </mc:Fallback>
-        </mc:AlternateContent>
-      </w:r>
-      <w:r>
-        <w:rPr>
-          <w:noProof/>
-        </w:rPr>
-        <mc:AlternateContent>
-          <mc:Choice Requires="wps">
-            <w:drawing>
-              <wp:anchor distT="0" distB="0" distL="114300" distR="114300" simplePos="0" relativeHeight="251659264" behindDoc="0" locked="0" layoutInCell="1" allowOverlap="1" wp14:anchorId="412DED62" wp14:editId="3FE41342">
-                <wp:simplePos x="0" y="0"/>
-                <wp:positionH relativeFrom="column">
-                  <wp:posOffset>2320773</wp:posOffset>
-                </wp:positionH>
-                <wp:positionV relativeFrom="paragraph">
-                  <wp:posOffset>243850</wp:posOffset>
-                </wp:positionV>
-                <wp:extent cx="238836" cy="218364"/>
-                <wp:effectExtent l="0" t="0" r="27940" b="10795"/>
-                <wp:wrapNone/>
-                <wp:docPr id="280411274" name="Prostokąt 1"/>
-                <wp:cNvGraphicFramePr/>
-                <a:graphic xmlns:a="http://schemas.openxmlformats.org/drawingml/2006/main">
-                  <a:graphicData uri="http://schemas.microsoft.com/office/word/2010/wordprocessingShape">
-                    <wps:wsp>
-                      <wps:cNvSpPr/>
-                      <wps:spPr>
-                        <a:xfrm>
-                          <a:off x="0" y="0"/>
-                          <a:ext cx="238836" cy="218364"/>
-                        </a:xfrm>
-                        <a:prstGeom prst="rect">
-                          <a:avLst/>
-                        </a:prstGeom>
-                      </wps:spPr>
-                      <wps:style>
-                        <a:lnRef idx="2">
-                          <a:schemeClr val="accent6"/>
-                        </a:lnRef>
-                        <a:fillRef idx="1">
-                          <a:schemeClr val="lt1"/>
-                        </a:fillRef>
-                        <a:effectRef idx="0">
-                          <a:schemeClr val="accent6"/>
-                        </a:effectRef>
-                        <a:fontRef idx="minor">
-                          <a:schemeClr val="dk1"/>
-                        </a:fontRef>
-                      </wps:style>
-                      <wps:txbx>
-                        <w:txbxContent>
-                          <w:p>
-                            <w:pPr>
-                              <w:jc w:val="center"/>
-                              <w:rPr>
-                                <w:b/>
-                                <w:bCs/>
-                                <w:sz w:val="14"/>
-                                <w:szCs w:val="14"/>
-                              </w:rPr>
-                            </w:pPr>
-                            <w:r>
-                              <w:rPr>
-                                <w:b/>
-                                <w:bCs/>
-                                <w:sz w:val="14"/>
-                                <w:szCs w:val="14"/>
-                              </w:rPr>
-                              <w:t>1</w:t>
-                            </w:r>
-                          </w:p>
-                        </w:txbxContent>
-                      </wps:txbx>
-                      <wps:bodyPr rot="0" spcFirstLastPara="0" vertOverflow="overflow" horzOverflow="overflow" vert="horz" wrap="square" lIns="91440" tIns="45720" rIns="91440" bIns="45720" numCol="1" spcCol="0" rtlCol="0" fromWordArt="0" anchor="ctr" anchorCtr="0" forceAA="0" compatLnSpc="1">
-                        <a:prstTxWarp prst="textNoShape">
-                          <a:avLst/>
-                        </a:prstTxWarp>
-                        <a:noAutofit/>
-                      </wps:bodyPr>
-                    </wps:wsp>
-                  </a:graphicData>
-                </a:graphic>
-                <wp14:sizeRelH relativeFrom="margin">
-                  <wp14:pctWidth>0</wp14:pctWidth>
-                </wp14:sizeRelH>
-                <wp14:sizeRelV relativeFrom="margin">
-                  <wp14:pctHeight>0</wp14:pctHeight>
-                </wp14:sizeRelV>
-              </wp:anchor>
-            </w:drawing>
-          </mc:Choice>
-          <mc:Fallback>
-            <w:pict>
-              <v:rect w14:anchorId="412DED62" id="_x0000_s1032" style="position:absolute;left:0;text-align:left;margin-left:182.75pt;margin-top:19.2pt;width:18.8pt;height:17.2pt;z-index:251659264;visibility:visible;mso-wrap-style:square;mso-width-percent:0;mso-height-percent:0;mso-wrap-distance-left:9pt;mso-wrap-distance-top:0;mso-wrap-distance-right:9pt;mso-wrap-distance-bottom:0;mso-position-horizontal:absolute;mso-position-horizontal-relative:text;mso-position-vertical:absolute;mso-position-vertical-relative:text;mso-width-percent:0;mso-height-percent:0;mso-width-relative:margin;mso-height-relative:margin;v-text-anchor:middle" o:gfxdata="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" fillcolor="white [3201]" strokecolor="#4ea72e [3209]" strokeweight="1pt">
-                <v:textbox>
-                  <w:txbxContent>
-                    <w:p>
-                      <w:pPr>
-                        <w:jc w:val="center"/>
-                        <w:rPr>
-                          <w:b/>
-                          <w:bCs/>
-                          <w:sz w:val="14"/>
-                          <w:szCs w:val="14"/>
-                        </w:rPr>
-                      </w:pPr>
-                      <w:r>
-                        <w:rPr>
-                          <w:b/>
-                          <w:bCs/>
-                          <w:sz w:val="14"/>
-                          <w:szCs w:val="14"/>
-                        </w:rPr>
-                        <w:t>1</w:t>
-                      </w:r>
-                    </w:p>
-                  </w:txbxContent>
-                </v:textbox>
-              </v:rect>
-            </w:pict>
-          </mc:Fallback>
-        </mc:AlternateContent>
-      </w:r>
-      <w:r>
-        <w:rPr>
-          <w:noProof/>
-        </w:rPr>
-        <mc:AlternateContent>
-          <mc:Choice Requires="wps">
-            <w:drawing>
-              <wp:anchor distT="0" distB="0" distL="114300" distR="114300" simplePos="0" relativeHeight="251661312" behindDoc="0" locked="0" layoutInCell="1" allowOverlap="1" wp14:anchorId="78D6E535" wp14:editId="620A09CE">
-                <wp:simplePos x="0" y="0"/>
-                <wp:positionH relativeFrom="column">
-                  <wp:posOffset>2340591</wp:posOffset>
-                </wp:positionH>
-                <wp:positionV relativeFrom="paragraph">
-                  <wp:posOffset>1563616</wp:posOffset>
-                </wp:positionV>
-                <wp:extent cx="238836" cy="218364"/>
-                <wp:effectExtent l="0" t="0" r="27940" b="10795"/>
-                <wp:wrapNone/>
-                <wp:docPr id="1836097611" name="Prostokąt 1"/>
-                <wp:cNvGraphicFramePr/>
-                <a:graphic xmlns:a="http://schemas.openxmlformats.org/drawingml/2006/main">
-                  <a:graphicData uri="http://schemas.microsoft.com/office/word/2010/wordprocessingShape">
-                    <wps:wsp>
-                      <wps:cNvSpPr/>
-                      <wps:spPr>
-                        <a:xfrm>
-                          <a:off x="0" y="0"/>
-                          <a:ext cx="238836" cy="218364"/>
-                        </a:xfrm>
-                        <a:prstGeom prst="rect">
-                          <a:avLst/>
-                        </a:prstGeom>
-                      </wps:spPr>
-                      <wps:style>
-                        <a:lnRef idx="2">
-                          <a:schemeClr val="accent6"/>
-                        </a:lnRef>
-                        <a:fillRef idx="1">
-                          <a:schemeClr val="lt1"/>
-                        </a:fillRef>
-                        <a:effectRef idx="0">
-                          <a:schemeClr val="accent6"/>
-                        </a:effectRef>
-                        <a:fontRef idx="minor">
-                          <a:schemeClr val="dk1"/>
-                        </a:fontRef>
-                      </wps:style>
-                      <wps:txbx>
-                        <w:txbxContent>
-                          <w:p>
-                            <w:pPr>
-                              <w:jc w:val="center"/>
-                              <w:rPr>
-                                <w:b/>
-                                <w:bCs/>
-                                <w:sz w:val="14"/>
-                                <w:szCs w:val="14"/>
-                              </w:rPr>
-                            </w:pPr>
-                            <w:r>
-                              <w:rPr>
-                                <w:b/>
-                                <w:bCs/>
-                                <w:sz w:val="14"/>
-                                <w:szCs w:val="14"/>
-                              </w:rPr>
-                              <w:t>1</w:t>
-                            </w:r>
-                          </w:p>
-                        </w:txbxContent>
-                      </wps:txbx>
-                      <wps:bodyPr rot="0" spcFirstLastPara="0" vertOverflow="overflow" horzOverflow="overflow" vert="horz" wrap="square" lIns="91440" tIns="45720" rIns="91440" bIns="45720" numCol="1" spcCol="0" rtlCol="0" fromWordArt="0" anchor="ctr" anchorCtr="0" forceAA="0" compatLnSpc="1">
-                        <a:prstTxWarp prst="textNoShape">
-                          <a:avLst/>
-                        </a:prstTxWarp>
-                        <a:noAutofit/>
-                      </wps:bodyPr>
-                    </wps:wsp>
-                  </a:graphicData>
-                </a:graphic>
-                <wp14:sizeRelH relativeFrom="margin">
-                  <wp14:pctWidth>0</wp14:pctWidth>
-                </wp14:sizeRelH>
-                <wp14:sizeRelV relativeFrom="margin">
-                  <wp14:pctHeight>0</wp14:pctHeight>
-                </wp14:sizeRelV>
-              </wp:anchor>
-            </w:drawing>
-          </mc:Choice>
-          <mc:Fallback>
-            <w:pict>
-              <v:rect w14:anchorId="78D6E535" id="_x0000_s1033" style="position:absolute;left:0;text-align:left;margin-left:184.3pt;margin-top:123.1pt;width:18.8pt;height:17.2pt;z-index:251661312;visibility:visible;mso-wrap-style:square;mso-width-percent:0;mso-height-percent:0;mso-wrap-distance-left:9pt;mso-wrap-distance-top:0;mso-wrap-distance-right:9pt;mso-wrap-distance-bottom:0;mso-position-horizontal:absolute;mso-position-horizontal-relative:text;mso-position-vertical:absolute;mso-position-vertical-relative:text;mso-width-percent:0;mso-height-percent:0;mso-width-relative:margin;mso-height-relative:margin;v-text-anchor:middle" o:gfxdata="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" fillcolor="white [3201]" strokecolor="#4ea72e [3209]" strokeweight="1pt">
-                <v:textbox>
-                  <w:txbxContent>
-                    <w:p>
-                      <w:pPr>
-                        <w:jc w:val="center"/>
-                        <w:rPr>
-                          <w:b/>
-                          <w:bCs/>
-                          <w:sz w:val="14"/>
-                          <w:szCs w:val="14"/>
-                        </w:rPr>
-                      </w:pPr>
-                      <w:r>
-                        <w:rPr>
-                          <w:b/>
-                          <w:bCs/>
-                          <w:sz w:val="14"/>
-                          <w:szCs w:val="14"/>
-                        </w:rPr>
-                        <w:t>1</w:t>
-                      </w:r>
-                    </w:p>
-                  </w:txbxContent>
-                </v:textbox>
-              </v:rect>
-            </w:pict>
-          </mc:Fallback>
-        </mc:AlternateContent>
-      </w:r>
-      <w:r>
-        <w:rPr>
-          <w:noProof/>
-        </w:rPr>
         <w:drawing>
-          <wp:inline distT="0" distB="0" distL="0" distR="0" wp14:anchorId="13DD5436" wp14:editId="40BC7DB9">
-            <wp:extent cx="5343525" cy="3679563"/>
+          <wp:inline distT="0" distB="0" distL="0" distR="0" wp14:anchorId="333325D9" wp14:editId="4F55B2B5">
+            <wp:extent cx="5760720" cy="2860040"/>
             <wp:effectExtent l="0" t="0" r="0" b="0"/>
-            <wp:docPr id="187185551" name="Obraz 1" descr="Obraz zawierający tekst, diagram, zrzut ekranu, Plan&#10;&#10;Opis wygenerowany automatycznie"/>
+            <wp:docPr id="753018563" name="Obraz 1" descr="Obraz zawierający tekst, diagram, zrzut ekranu, linia&#10;&#10;Opis wygenerowany automatycznie"/>
             <wp:cNvGraphicFramePr>
               <a:graphicFrameLocks xmlns:a="http://schemas.openxmlformats.org/drawingml/2006/main" noChangeAspect="1"/>
             </wp:cNvGraphicFramePr>
@@ -1848,7 +875,7 @@
               <a:graphicData uri="http://schemas.openxmlformats.org/drawingml/2006/picture">
                 <pic:pic xmlns:pic="http://schemas.openxmlformats.org/drawingml/2006/picture">
                   <pic:nvPicPr>
-                    <pic:cNvPr id="187185551" name="Obraz 1" descr="Obraz zawierający tekst, diagram, zrzut ekranu, Plan&#10;&#10;Opis wygenerowany automatycznie"/>
+                    <pic:cNvPr id="753018563" name="Obraz 1" descr="Obraz zawierający tekst, diagram, zrzut ekranu, linia&#10;&#10;Opis wygenerowany automatycznie"/>
                     <pic:cNvPicPr/>
                   </pic:nvPicPr>
                   <pic:blipFill>
@@ -1860,7 +887,7 @@
                   <pic:spPr>
                     <a:xfrm>
                       <a:off x="0" y="0"/>
-                      <a:ext cx="5353220" cy="3686239"/>
+                      <a:ext cx="5760720" cy="2860040"/>
                     </a:xfrm>
                     <a:prstGeom prst="rect">
                       <a:avLst/>
@@ -1875,6 +902,844 @@
     </w:p>
     <w:p>
       <w:pPr>
+        <w:rPr>
+          <w:b/>
+          <w:bCs/>
+          <w:sz w:val="44"/>
+          <w:szCs w:val="44"/>
+        </w:rPr>
+      </w:pPr>
+    </w:p>
+    <w:p>
+      <w:pPr>
+        <w:rPr>
+          <w:b/>
+          <w:bCs/>
+          <w:sz w:val="44"/>
+          <w:szCs w:val="44"/>
+        </w:rPr>
+      </w:pPr>
+    </w:p>
+    <w:p>
+      <w:pPr>
+        <w:jc w:val="center"/>
+        <w:rPr>
+          <w:b/>
+          <w:bCs/>
+          <w:sz w:val="36"/>
+          <w:szCs w:val="36"/>
+        </w:rPr>
+      </w:pPr>
+      <w:r>
+        <w:rPr>
+          <w:b/>
+          <w:bCs/>
+          <w:sz w:val="36"/>
+          <w:szCs w:val="36"/>
+        </w:rPr>
+        <w:t>Opis relacji w bazie danych między tabelami</w:t>
+      </w:r>
+    </w:p>
+    <w:p>
+      <w:pPr>
+        <w:rPr>
+          <w:b/>
+          <w:bCs/>
+          <w:sz w:val="36"/>
+          <w:szCs w:val="36"/>
+        </w:rPr>
+      </w:pPr>
+    </w:p>
+    <w:tbl>
+      <w:tblPr>
+        <w:tblStyle w:val="Tabela-Siatka"/>
+        <w:tblW w:w="11340" w:type="dxa"/>
+        <w:tblInd w:w="-1139" w:type="dxa"/>
+        <w:tblLayout w:type="fixed"/>
+        <w:tblLook w:val="04A0" w:firstRow="1" w:lastRow="0" w:firstColumn="1" w:lastColumn="0" w:noHBand="0" w:noVBand="1"/>
+      </w:tblPr>
+      <w:tblGrid>
+        <w:gridCol w:w="1701"/>
+        <w:gridCol w:w="1701"/>
+        <w:gridCol w:w="1276"/>
+        <w:gridCol w:w="3544"/>
+        <w:gridCol w:w="3118"/>
+      </w:tblGrid>
+      <w:tr>
+        <w:trPr>
+          <w:trHeight w:val="567"/>
+        </w:trPr>
+        <w:tc>
+          <w:tcPr>
+            <w:tcW w:w="1701" w:type="dxa"/>
+          </w:tcPr>
+          <w:p>
+            <w:pPr>
+              <w:jc w:val="center"/>
+              <w:rPr>
+                <w:b/>
+                <w:bCs/>
+              </w:rPr>
+            </w:pPr>
+            <w:r>
+              <w:rPr>
+                <w:b/>
+                <w:bCs/>
+              </w:rPr>
+              <w:t>Tabela 1</w:t>
+            </w:r>
+          </w:p>
+        </w:tc>
+        <w:tc>
+          <w:tcPr>
+            <w:tcW w:w="1701" w:type="dxa"/>
+          </w:tcPr>
+          <w:p>
+            <w:pPr>
+              <w:jc w:val="center"/>
+              <w:rPr>
+                <w:b/>
+                <w:bCs/>
+              </w:rPr>
+            </w:pPr>
+            <w:r>
+              <w:rPr>
+                <w:b/>
+                <w:bCs/>
+              </w:rPr>
+              <w:t>Tabela 2</w:t>
+            </w:r>
+          </w:p>
+        </w:tc>
+        <w:tc>
+          <w:tcPr>
+            <w:tcW w:w="1276" w:type="dxa"/>
+          </w:tcPr>
+          <w:p>
+            <w:pPr>
+              <w:jc w:val="center"/>
+              <w:rPr>
+                <w:b/>
+                <w:bCs/>
+              </w:rPr>
+            </w:pPr>
+            <w:r>
+              <w:rPr>
+                <w:b/>
+                <w:bCs/>
+              </w:rPr>
+              <w:t>Typ relacji</w:t>
+            </w:r>
+          </w:p>
+        </w:tc>
+        <w:tc>
+          <w:tcPr>
+            <w:tcW w:w="3544" w:type="dxa"/>
+          </w:tcPr>
+          <w:p>
+            <w:pPr>
+              <w:jc w:val="center"/>
+              <w:rPr>
+                <w:b/>
+                <w:bCs/>
+              </w:rPr>
+            </w:pPr>
+            <w:r>
+              <w:rPr>
+                <w:b/>
+                <w:bCs/>
+              </w:rPr>
+              <w:t>Identyfikująca/Nieidentyfikująca</w:t>
+            </w:r>
+          </w:p>
+        </w:tc>
+        <w:tc>
+          <w:tcPr>
+            <w:tcW w:w="3118" w:type="dxa"/>
+          </w:tcPr>
+          <w:p>
+            <w:pPr>
+              <w:jc w:val="center"/>
+              <w:rPr>
+                <w:b/>
+                <w:bCs/>
+                <w:sz w:val="24"/>
+                <w:szCs w:val="24"/>
+              </w:rPr>
+            </w:pPr>
+            <w:r>
+              <w:rPr>
+                <w:b/>
+                <w:bCs/>
+                <w:sz w:val="24"/>
+                <w:szCs w:val="24"/>
+              </w:rPr>
+              <w:t>Obowiązkowa/Opcjonalna</w:t>
+            </w:r>
+          </w:p>
+        </w:tc>
+      </w:tr>
+      <w:tr>
+        <w:trPr>
+          <w:trHeight w:val="1128"/>
+        </w:trPr>
+        <w:tc>
+          <w:tcPr>
+            <w:tcW w:w="1701" w:type="dxa"/>
+          </w:tcPr>
+          <w:p>
+            <w:pPr>
+              <w:jc w:val="center"/>
+              <w:rPr>
+                <w:b/>
+                <w:bCs/>
+                <w:sz w:val="24"/>
+                <w:szCs w:val="24"/>
+              </w:rPr>
+            </w:pPr>
+            <w:proofErr w:type="spellStart"/>
+            <w:r>
+              <w:rPr>
+                <w:b/>
+                <w:bCs/>
+                <w:sz w:val="24"/>
+                <w:szCs w:val="24"/>
+              </w:rPr>
+              <w:t>Customers</w:t>
+            </w:r>
+            <w:proofErr w:type="spellEnd"/>
+          </w:p>
+        </w:tc>
+        <w:tc>
+          <w:tcPr>
+            <w:tcW w:w="1701" w:type="dxa"/>
+          </w:tcPr>
+          <w:p>
+            <w:pPr>
+              <w:jc w:val="center"/>
+              <w:rPr>
+                <w:b/>
+                <w:bCs/>
+                <w:sz w:val="24"/>
+                <w:szCs w:val="24"/>
+              </w:rPr>
+            </w:pPr>
+            <w:proofErr w:type="spellStart"/>
+            <w:r>
+              <w:rPr>
+                <w:b/>
+                <w:bCs/>
+                <w:sz w:val="24"/>
+                <w:szCs w:val="24"/>
+              </w:rPr>
+              <w:t>Orders</w:t>
+            </w:r>
+            <w:proofErr w:type="spellEnd"/>
+          </w:p>
+        </w:tc>
+        <w:tc>
+          <w:tcPr>
+            <w:tcW w:w="1276" w:type="dxa"/>
+          </w:tcPr>
+          <w:p>
+            <w:pPr>
+              <w:jc w:val="center"/>
+              <w:rPr>
+                <w:b/>
+                <w:bCs/>
+              </w:rPr>
+            </w:pPr>
+            <w:r>
+              <w:rPr>
+                <w:b/>
+                <w:bCs/>
+              </w:rPr>
+              <w:t>1 do wielu</w:t>
+            </w:r>
+          </w:p>
+        </w:tc>
+        <w:tc>
+          <w:tcPr>
+            <w:tcW w:w="3544" w:type="dxa"/>
+          </w:tcPr>
+          <w:p>
+            <w:pPr>
+              <w:jc w:val="center"/>
+              <w:rPr>
+                <w:b/>
+                <w:bCs/>
+                <w:sz w:val="24"/>
+                <w:szCs w:val="24"/>
+              </w:rPr>
+            </w:pPr>
+            <w:r>
+              <w:rPr>
+                <w:b/>
+                <w:bCs/>
+                <w:sz w:val="24"/>
+                <w:szCs w:val="24"/>
+              </w:rPr>
+              <w:t>Nieidentyfikująca</w:t>
+            </w:r>
+          </w:p>
+        </w:tc>
+        <w:tc>
+          <w:tcPr>
+            <w:tcW w:w="3118" w:type="dxa"/>
+          </w:tcPr>
+          <w:p>
+            <w:pPr>
+              <w:rPr>
+                <w:b/>
+                <w:bCs/>
+                <w:sz w:val="24"/>
+                <w:szCs w:val="24"/>
+              </w:rPr>
+            </w:pPr>
+            <w:r>
+              <w:rPr>
+                <w:b/>
+                <w:bCs/>
+                <w:sz w:val="24"/>
+                <w:szCs w:val="24"/>
+              </w:rPr>
+              <w:t xml:space="preserve">Obowiązkowa po stronie </w:t>
+            </w:r>
+            <w:proofErr w:type="spellStart"/>
+            <w:r>
+              <w:rPr>
+                <w:b/>
+                <w:bCs/>
+                <w:sz w:val="24"/>
+                <w:szCs w:val="24"/>
+              </w:rPr>
+              <w:t>Orders</w:t>
+            </w:r>
+            <w:proofErr w:type="spellEnd"/>
+            <w:r>
+              <w:rPr>
+                <w:b/>
+                <w:bCs/>
+                <w:sz w:val="24"/>
+                <w:szCs w:val="24"/>
+              </w:rPr>
+              <w:t xml:space="preserve">, opcjonalna po stronie </w:t>
+            </w:r>
+            <w:proofErr w:type="spellStart"/>
+            <w:r>
+              <w:rPr>
+                <w:b/>
+                <w:bCs/>
+                <w:sz w:val="24"/>
+                <w:szCs w:val="24"/>
+              </w:rPr>
+              <w:t>Customers</w:t>
+            </w:r>
+            <w:proofErr w:type="spellEnd"/>
+          </w:p>
+        </w:tc>
+      </w:tr>
+      <w:tr>
+        <w:trPr>
+          <w:trHeight w:val="1083"/>
+        </w:trPr>
+        <w:tc>
+          <w:tcPr>
+            <w:tcW w:w="1701" w:type="dxa"/>
+          </w:tcPr>
+          <w:p>
+            <w:pPr>
+              <w:jc w:val="center"/>
+              <w:rPr>
+                <w:b/>
+                <w:bCs/>
+                <w:sz w:val="24"/>
+                <w:szCs w:val="24"/>
+              </w:rPr>
+            </w:pPr>
+            <w:proofErr w:type="spellStart"/>
+            <w:r>
+              <w:rPr>
+                <w:b/>
+                <w:bCs/>
+                <w:sz w:val="24"/>
+                <w:szCs w:val="24"/>
+              </w:rPr>
+              <w:t>Orders</w:t>
+            </w:r>
+            <w:proofErr w:type="spellEnd"/>
+          </w:p>
+        </w:tc>
+        <w:tc>
+          <w:tcPr>
+            <w:tcW w:w="1701" w:type="dxa"/>
+          </w:tcPr>
+          <w:p>
+            <w:pPr>
+              <w:jc w:val="center"/>
+              <w:rPr>
+                <w:b/>
+                <w:bCs/>
+                <w:sz w:val="24"/>
+                <w:szCs w:val="24"/>
+              </w:rPr>
+            </w:pPr>
+            <w:proofErr w:type="spellStart"/>
+            <w:r>
+              <w:rPr>
+                <w:b/>
+                <w:bCs/>
+                <w:sz w:val="24"/>
+                <w:szCs w:val="24"/>
+              </w:rPr>
+              <w:t>OrderDetails</w:t>
+            </w:r>
+            <w:proofErr w:type="spellEnd"/>
+          </w:p>
+        </w:tc>
+        <w:tc>
+          <w:tcPr>
+            <w:tcW w:w="1276" w:type="dxa"/>
+          </w:tcPr>
+          <w:p>
+            <w:pPr>
+              <w:jc w:val="center"/>
+              <w:rPr>
+                <w:b/>
+                <w:bCs/>
+              </w:rPr>
+            </w:pPr>
+            <w:r>
+              <w:rPr>
+                <w:b/>
+                <w:bCs/>
+              </w:rPr>
+              <w:t>1 do wielu</w:t>
+            </w:r>
+          </w:p>
+        </w:tc>
+        <w:tc>
+          <w:tcPr>
+            <w:tcW w:w="3544" w:type="dxa"/>
+          </w:tcPr>
+          <w:p>
+            <w:pPr>
+              <w:jc w:val="center"/>
+              <w:rPr>
+                <w:b/>
+                <w:bCs/>
+                <w:sz w:val="24"/>
+                <w:szCs w:val="24"/>
+              </w:rPr>
+            </w:pPr>
+            <w:r>
+              <w:rPr>
+                <w:b/>
+                <w:bCs/>
+                <w:sz w:val="24"/>
+                <w:szCs w:val="24"/>
+              </w:rPr>
+              <w:t>I</w:t>
+            </w:r>
+            <w:r>
+              <w:rPr>
+                <w:b/>
+                <w:bCs/>
+                <w:sz w:val="24"/>
+                <w:szCs w:val="24"/>
+              </w:rPr>
+              <w:t>dentyfikująca</w:t>
+            </w:r>
+          </w:p>
+        </w:tc>
+        <w:tc>
+          <w:tcPr>
+            <w:tcW w:w="3118" w:type="dxa"/>
+          </w:tcPr>
+          <w:p>
+            <w:pPr>
+              <w:rPr>
+                <w:b/>
+                <w:bCs/>
+                <w:sz w:val="24"/>
+                <w:szCs w:val="24"/>
+              </w:rPr>
+            </w:pPr>
+            <w:r>
+              <w:rPr>
+                <w:b/>
+                <w:bCs/>
+                <w:sz w:val="24"/>
+                <w:szCs w:val="24"/>
+              </w:rPr>
+              <w:t xml:space="preserve">Obowiązkowa po stronie </w:t>
+            </w:r>
+            <w:proofErr w:type="spellStart"/>
+            <w:r>
+              <w:rPr>
+                <w:b/>
+                <w:bCs/>
+                <w:sz w:val="24"/>
+                <w:szCs w:val="24"/>
+              </w:rPr>
+              <w:t>OrderDetails</w:t>
+            </w:r>
+            <w:proofErr w:type="spellEnd"/>
+            <w:r>
+              <w:rPr>
+                <w:b/>
+                <w:bCs/>
+                <w:sz w:val="24"/>
+                <w:szCs w:val="24"/>
+              </w:rPr>
+              <w:t xml:space="preserve">, opcjonalna po stronie </w:t>
+            </w:r>
+            <w:proofErr w:type="spellStart"/>
+            <w:r>
+              <w:rPr>
+                <w:b/>
+                <w:bCs/>
+                <w:sz w:val="24"/>
+                <w:szCs w:val="24"/>
+              </w:rPr>
+              <w:t>Orders</w:t>
+            </w:r>
+            <w:proofErr w:type="spellEnd"/>
+          </w:p>
+        </w:tc>
+      </w:tr>
+      <w:tr>
+        <w:trPr>
+          <w:trHeight w:val="1038"/>
+        </w:trPr>
+        <w:tc>
+          <w:tcPr>
+            <w:tcW w:w="1701" w:type="dxa"/>
+          </w:tcPr>
+          <w:p>
+            <w:pPr>
+              <w:jc w:val="center"/>
+              <w:rPr>
+                <w:b/>
+                <w:bCs/>
+                <w:sz w:val="24"/>
+                <w:szCs w:val="24"/>
+              </w:rPr>
+            </w:pPr>
+            <w:r>
+              <w:rPr>
+                <w:b/>
+                <w:bCs/>
+                <w:sz w:val="24"/>
+                <w:szCs w:val="24"/>
+              </w:rPr>
+              <w:t>Products</w:t>
+            </w:r>
+          </w:p>
+        </w:tc>
+        <w:tc>
+          <w:tcPr>
+            <w:tcW w:w="1701" w:type="dxa"/>
+          </w:tcPr>
+          <w:p>
+            <w:pPr>
+              <w:jc w:val="center"/>
+              <w:rPr>
+                <w:b/>
+                <w:bCs/>
+                <w:sz w:val="24"/>
+                <w:szCs w:val="24"/>
+              </w:rPr>
+            </w:pPr>
+            <w:proofErr w:type="spellStart"/>
+            <w:r>
+              <w:rPr>
+                <w:b/>
+                <w:bCs/>
+                <w:sz w:val="24"/>
+                <w:szCs w:val="24"/>
+              </w:rPr>
+              <w:t>OrderDetails</w:t>
+            </w:r>
+            <w:proofErr w:type="spellEnd"/>
+          </w:p>
+        </w:tc>
+        <w:tc>
+          <w:tcPr>
+            <w:tcW w:w="1276" w:type="dxa"/>
+          </w:tcPr>
+          <w:p>
+            <w:pPr>
+              <w:jc w:val="center"/>
+              <w:rPr>
+                <w:b/>
+                <w:bCs/>
+                <w:sz w:val="24"/>
+                <w:szCs w:val="24"/>
+              </w:rPr>
+            </w:pPr>
+            <w:r>
+              <w:rPr>
+                <w:b/>
+                <w:bCs/>
+              </w:rPr>
+              <w:t>1 do wielu</w:t>
+            </w:r>
+          </w:p>
+        </w:tc>
+        <w:tc>
+          <w:tcPr>
+            <w:tcW w:w="3544" w:type="dxa"/>
+          </w:tcPr>
+          <w:p>
+            <w:pPr>
+              <w:jc w:val="center"/>
+              <w:rPr>
+                <w:b/>
+                <w:bCs/>
+                <w:sz w:val="24"/>
+                <w:szCs w:val="24"/>
+              </w:rPr>
+            </w:pPr>
+            <w:r>
+              <w:rPr>
+                <w:b/>
+                <w:bCs/>
+                <w:sz w:val="24"/>
+                <w:szCs w:val="24"/>
+              </w:rPr>
+              <w:t>Nieidentyfikująca</w:t>
+            </w:r>
+          </w:p>
+        </w:tc>
+        <w:tc>
+          <w:tcPr>
+            <w:tcW w:w="3118" w:type="dxa"/>
+          </w:tcPr>
+          <w:p>
+            <w:pPr>
+              <w:rPr>
+                <w:b/>
+                <w:bCs/>
+                <w:sz w:val="24"/>
+                <w:szCs w:val="24"/>
+              </w:rPr>
+            </w:pPr>
+            <w:r>
+              <w:rPr>
+                <w:b/>
+                <w:bCs/>
+                <w:sz w:val="24"/>
+                <w:szCs w:val="24"/>
+              </w:rPr>
+              <w:t xml:space="preserve">Obowiązkowa po stronie </w:t>
+            </w:r>
+            <w:proofErr w:type="spellStart"/>
+            <w:r>
+              <w:rPr>
+                <w:b/>
+                <w:bCs/>
+                <w:sz w:val="24"/>
+                <w:szCs w:val="24"/>
+              </w:rPr>
+              <w:t>OrderDetails</w:t>
+            </w:r>
+            <w:proofErr w:type="spellEnd"/>
+            <w:r>
+              <w:rPr>
+                <w:b/>
+                <w:bCs/>
+                <w:sz w:val="24"/>
+                <w:szCs w:val="24"/>
+              </w:rPr>
+              <w:t>, opcjonalna po stronie Products</w:t>
+            </w:r>
+          </w:p>
+        </w:tc>
+      </w:tr>
+      <w:tr>
+        <w:trPr>
+          <w:trHeight w:val="1103"/>
+        </w:trPr>
+        <w:tc>
+          <w:tcPr>
+            <w:tcW w:w="1701" w:type="dxa"/>
+          </w:tcPr>
+          <w:p>
+            <w:pPr>
+              <w:jc w:val="center"/>
+              <w:rPr>
+                <w:b/>
+                <w:bCs/>
+                <w:sz w:val="24"/>
+                <w:szCs w:val="24"/>
+              </w:rPr>
+            </w:pPr>
+            <w:proofErr w:type="spellStart"/>
+            <w:r>
+              <w:rPr>
+                <w:b/>
+                <w:bCs/>
+                <w:sz w:val="24"/>
+                <w:szCs w:val="24"/>
+              </w:rPr>
+              <w:t>Orders</w:t>
+            </w:r>
+            <w:proofErr w:type="spellEnd"/>
+          </w:p>
+        </w:tc>
+        <w:tc>
+          <w:tcPr>
+            <w:tcW w:w="1701" w:type="dxa"/>
+          </w:tcPr>
+          <w:p>
+            <w:pPr>
+              <w:jc w:val="center"/>
+              <w:rPr>
+                <w:b/>
+                <w:bCs/>
+                <w:sz w:val="24"/>
+                <w:szCs w:val="24"/>
+              </w:rPr>
+            </w:pPr>
+            <w:proofErr w:type="spellStart"/>
+            <w:r>
+              <w:rPr>
+                <w:b/>
+                <w:bCs/>
+                <w:sz w:val="24"/>
+                <w:szCs w:val="24"/>
+              </w:rPr>
+              <w:t>Payments</w:t>
+            </w:r>
+            <w:proofErr w:type="spellEnd"/>
+          </w:p>
+        </w:tc>
+        <w:tc>
+          <w:tcPr>
+            <w:tcW w:w="1276" w:type="dxa"/>
+          </w:tcPr>
+          <w:p>
+            <w:pPr>
+              <w:jc w:val="center"/>
+              <w:rPr>
+                <w:b/>
+                <w:bCs/>
+              </w:rPr>
+            </w:pPr>
+            <w:r>
+              <w:rPr>
+                <w:b/>
+                <w:bCs/>
+              </w:rPr>
+              <w:t>1 do 1</w:t>
+            </w:r>
+          </w:p>
+        </w:tc>
+        <w:tc>
+          <w:tcPr>
+            <w:tcW w:w="3544" w:type="dxa"/>
+          </w:tcPr>
+          <w:p>
+            <w:pPr>
+              <w:jc w:val="center"/>
+              <w:rPr>
+                <w:b/>
+                <w:bCs/>
+                <w:sz w:val="24"/>
+                <w:szCs w:val="24"/>
+              </w:rPr>
+            </w:pPr>
+            <w:r>
+              <w:rPr>
+                <w:b/>
+                <w:bCs/>
+                <w:sz w:val="24"/>
+                <w:szCs w:val="24"/>
+              </w:rPr>
+              <w:t>Identyfikująca</w:t>
+            </w:r>
+          </w:p>
+        </w:tc>
+        <w:tc>
+          <w:tcPr>
+            <w:tcW w:w="3118" w:type="dxa"/>
+          </w:tcPr>
+          <w:p>
+            <w:pPr>
+              <w:rPr>
+                <w:b/>
+                <w:bCs/>
+                <w:sz w:val="24"/>
+                <w:szCs w:val="24"/>
+              </w:rPr>
+            </w:pPr>
+            <w:r>
+              <w:rPr>
+                <w:b/>
+                <w:bCs/>
+                <w:sz w:val="24"/>
+                <w:szCs w:val="24"/>
+              </w:rPr>
+              <w:t xml:space="preserve">Obowiązkowa po stronie </w:t>
+            </w:r>
+            <w:proofErr w:type="spellStart"/>
+            <w:r>
+              <w:rPr>
+                <w:b/>
+                <w:bCs/>
+                <w:sz w:val="24"/>
+                <w:szCs w:val="24"/>
+              </w:rPr>
+              <w:t>Payments</w:t>
+            </w:r>
+            <w:proofErr w:type="spellEnd"/>
+            <w:r>
+              <w:rPr>
+                <w:b/>
+                <w:bCs/>
+                <w:sz w:val="24"/>
+                <w:szCs w:val="24"/>
+              </w:rPr>
+              <w:t xml:space="preserve">, opcjonalna po stronie </w:t>
+            </w:r>
+            <w:proofErr w:type="spellStart"/>
+            <w:r>
+              <w:rPr>
+                <w:b/>
+                <w:bCs/>
+                <w:sz w:val="24"/>
+                <w:szCs w:val="24"/>
+              </w:rPr>
+              <w:t>Orders</w:t>
+            </w:r>
+            <w:proofErr w:type="spellEnd"/>
+          </w:p>
+        </w:tc>
+      </w:tr>
+    </w:tbl>
+    <w:p>
+      <w:pPr>
+        <w:rPr>
+          <w:b/>
+          <w:bCs/>
+          <w:sz w:val="44"/>
+          <w:szCs w:val="44"/>
+        </w:rPr>
+      </w:pPr>
+    </w:p>
+    <w:p>
+      <w:pPr>
+        <w:rPr>
+          <w:b/>
+          <w:bCs/>
+          <w:sz w:val="44"/>
+          <w:szCs w:val="44"/>
+        </w:rPr>
+      </w:pPr>
+    </w:p>
+    <w:p>
+      <w:pPr>
         <w:pStyle w:val="Akapitzlist"/>
         <w:numPr>
           <w:ilvl w:val="0"/>
@@ -1894,8 +1759,7 @@
           <w:sz w:val="44"/>
           <w:szCs w:val="44"/>
         </w:rPr>
-        <w:lastRenderedPageBreak/>
-        <w:t>Przewodnik po aplikacji</w:t>
+        <w:t>Klasy i Enumy</w:t>
       </w:r>
     </w:p>
     <w:p>
@@ -1907,9 +1771,718 @@
           <w:szCs w:val="44"/>
         </w:rPr>
       </w:pPr>
-    </w:p>
-    <w:p>
-      <w:pPr>
+      <w:r>
+        <w:rPr>
+          <w:b/>
+          <w:bCs/>
+          <w:noProof/>
+          <w:sz w:val="44"/>
+          <w:szCs w:val="44"/>
+        </w:rPr>
+        <w:drawing>
+          <wp:inline distT="0" distB="0" distL="0" distR="0" wp14:anchorId="1A1914A8" wp14:editId="2EA8C49C">
+            <wp:extent cx="2997835" cy="1232535"/>
+            <wp:effectExtent l="0" t="0" r="0" b="5715"/>
+            <wp:docPr id="1490120206" name="Obraz 3"/>
+            <wp:cNvGraphicFramePr>
+              <a:graphicFrameLocks xmlns:a="http://schemas.openxmlformats.org/drawingml/2006/main" noChangeAspect="1"/>
+            </wp:cNvGraphicFramePr>
+            <a:graphic xmlns:a="http://schemas.openxmlformats.org/drawingml/2006/main">
+              <a:graphicData uri="http://schemas.openxmlformats.org/drawingml/2006/picture">
+                <pic:pic xmlns:pic="http://schemas.openxmlformats.org/drawingml/2006/picture">
+                  <pic:nvPicPr>
+                    <pic:cNvPr id="0" name="Picture 4"/>
+                    <pic:cNvPicPr>
+                      <a:picLocks noChangeAspect="1" noChangeArrowheads="1"/>
+                    </pic:cNvPicPr>
+                  </pic:nvPicPr>
+                  <pic:blipFill>
+                    <a:blip r:embed="rId7">
+                      <a:extLst>
+                        <a:ext uri="{28A0092B-C50C-407E-A947-70E740481C1C}">
+                          <a14:useLocalDpi xmlns:a14="http://schemas.microsoft.com/office/drawing/2010/main" val="0"/>
+                        </a:ext>
+                      </a:extLst>
+                    </a:blip>
+                    <a:srcRect/>
+                    <a:stretch>
+                      <a:fillRect/>
+                    </a:stretch>
+                  </pic:blipFill>
+                  <pic:spPr bwMode="auto">
+                    <a:xfrm>
+                      <a:off x="0" y="0"/>
+                      <a:ext cx="2997835" cy="1232535"/>
+                    </a:xfrm>
+                    <a:prstGeom prst="rect">
+                      <a:avLst/>
+                    </a:prstGeom>
+                    <a:noFill/>
+                    <a:ln>
+                      <a:noFill/>
+                    </a:ln>
+                  </pic:spPr>
+                </pic:pic>
+              </a:graphicData>
+            </a:graphic>
+          </wp:inline>
+        </w:drawing>
+      </w:r>
+    </w:p>
+    <w:p>
+      <w:pPr>
+        <w:rPr>
+          <w:b/>
+          <w:bCs/>
+          <w:sz w:val="44"/>
+          <w:szCs w:val="44"/>
+        </w:rPr>
+      </w:pPr>
+      <w:r>
+        <w:rPr>
+          <w:b/>
+          <w:bCs/>
+          <w:noProof/>
+          <w:sz w:val="44"/>
+          <w:szCs w:val="44"/>
+        </w:rPr>
+        <w:drawing>
+          <wp:inline distT="0" distB="0" distL="0" distR="0" wp14:anchorId="10FB39AB" wp14:editId="04A8F041">
+            <wp:extent cx="2973705" cy="1415415"/>
+            <wp:effectExtent l="0" t="0" r="0" b="0"/>
+            <wp:docPr id="2009924095" name="Obraz 4"/>
+            <wp:cNvGraphicFramePr>
+              <a:graphicFrameLocks xmlns:a="http://schemas.openxmlformats.org/drawingml/2006/main" noChangeAspect="1"/>
+            </wp:cNvGraphicFramePr>
+            <a:graphic xmlns:a="http://schemas.openxmlformats.org/drawingml/2006/main">
+              <a:graphicData uri="http://schemas.openxmlformats.org/drawingml/2006/picture">
+                <pic:pic xmlns:pic="http://schemas.openxmlformats.org/drawingml/2006/picture">
+                  <pic:nvPicPr>
+                    <pic:cNvPr id="0" name="Picture 5"/>
+                    <pic:cNvPicPr>
+                      <a:picLocks noChangeAspect="1" noChangeArrowheads="1"/>
+                    </pic:cNvPicPr>
+                  </pic:nvPicPr>
+                  <pic:blipFill>
+                    <a:blip r:embed="rId8">
+                      <a:extLst>
+                        <a:ext uri="{28A0092B-C50C-407E-A947-70E740481C1C}">
+                          <a14:useLocalDpi xmlns:a14="http://schemas.microsoft.com/office/drawing/2010/main" val="0"/>
+                        </a:ext>
+                      </a:extLst>
+                    </a:blip>
+                    <a:srcRect/>
+                    <a:stretch>
+                      <a:fillRect/>
+                    </a:stretch>
+                  </pic:blipFill>
+                  <pic:spPr bwMode="auto">
+                    <a:xfrm>
+                      <a:off x="0" y="0"/>
+                      <a:ext cx="2973705" cy="1415415"/>
+                    </a:xfrm>
+                    <a:prstGeom prst="rect">
+                      <a:avLst/>
+                    </a:prstGeom>
+                    <a:noFill/>
+                    <a:ln>
+                      <a:noFill/>
+                    </a:ln>
+                  </pic:spPr>
+                </pic:pic>
+              </a:graphicData>
+            </a:graphic>
+          </wp:inline>
+        </w:drawing>
+      </w:r>
+    </w:p>
+    <w:p>
+      <w:pPr>
+        <w:rPr>
+          <w:b/>
+          <w:bCs/>
+          <w:sz w:val="44"/>
+          <w:szCs w:val="44"/>
+        </w:rPr>
+      </w:pPr>
+      <w:r>
+        <w:rPr>
+          <w:b/>
+          <w:bCs/>
+          <w:noProof/>
+          <w:sz w:val="44"/>
+          <w:szCs w:val="44"/>
+        </w:rPr>
+        <w:lastRenderedPageBreak/>
+        <w:drawing>
+          <wp:inline distT="0" distB="0" distL="0" distR="0" wp14:anchorId="2EE19CAC" wp14:editId="0B22781A">
+            <wp:extent cx="2997835" cy="1232535"/>
+            <wp:effectExtent l="0" t="0" r="0" b="5715"/>
+            <wp:docPr id="101247958" name="Obraz 5"/>
+            <wp:cNvGraphicFramePr>
+              <a:graphicFrameLocks xmlns:a="http://schemas.openxmlformats.org/drawingml/2006/main" noChangeAspect="1"/>
+            </wp:cNvGraphicFramePr>
+            <a:graphic xmlns:a="http://schemas.openxmlformats.org/drawingml/2006/main">
+              <a:graphicData uri="http://schemas.openxmlformats.org/drawingml/2006/picture">
+                <pic:pic xmlns:pic="http://schemas.openxmlformats.org/drawingml/2006/picture">
+                  <pic:nvPicPr>
+                    <pic:cNvPr id="0" name="Picture 6"/>
+                    <pic:cNvPicPr>
+                      <a:picLocks noChangeAspect="1" noChangeArrowheads="1"/>
+                    </pic:cNvPicPr>
+                  </pic:nvPicPr>
+                  <pic:blipFill>
+                    <a:blip r:embed="rId9">
+                      <a:extLst>
+                        <a:ext uri="{28A0092B-C50C-407E-A947-70E740481C1C}">
+                          <a14:useLocalDpi xmlns:a14="http://schemas.microsoft.com/office/drawing/2010/main" val="0"/>
+                        </a:ext>
+                      </a:extLst>
+                    </a:blip>
+                    <a:srcRect/>
+                    <a:stretch>
+                      <a:fillRect/>
+                    </a:stretch>
+                  </pic:blipFill>
+                  <pic:spPr bwMode="auto">
+                    <a:xfrm>
+                      <a:off x="0" y="0"/>
+                      <a:ext cx="2997835" cy="1232535"/>
+                    </a:xfrm>
+                    <a:prstGeom prst="rect">
+                      <a:avLst/>
+                    </a:prstGeom>
+                    <a:noFill/>
+                    <a:ln>
+                      <a:noFill/>
+                    </a:ln>
+                  </pic:spPr>
+                </pic:pic>
+              </a:graphicData>
+            </a:graphic>
+          </wp:inline>
+        </w:drawing>
+      </w:r>
+    </w:p>
+    <w:p>
+      <w:pPr>
+        <w:rPr>
+          <w:b/>
+          <w:bCs/>
+          <w:sz w:val="44"/>
+          <w:szCs w:val="44"/>
+        </w:rPr>
+      </w:pPr>
+      <w:r>
+        <w:rPr>
+          <w:b/>
+          <w:bCs/>
+          <w:noProof/>
+          <w:sz w:val="44"/>
+          <w:szCs w:val="44"/>
+        </w:rPr>
+        <w:drawing>
+          <wp:inline distT="0" distB="0" distL="0" distR="0" wp14:anchorId="4A4E9946" wp14:editId="0740A713">
+            <wp:extent cx="2981960" cy="1208405"/>
+            <wp:effectExtent l="0" t="0" r="8890" b="0"/>
+            <wp:docPr id="1325971422" name="Obraz 6"/>
+            <wp:cNvGraphicFramePr>
+              <a:graphicFrameLocks xmlns:a="http://schemas.openxmlformats.org/drawingml/2006/main" noChangeAspect="1"/>
+            </wp:cNvGraphicFramePr>
+            <a:graphic xmlns:a="http://schemas.openxmlformats.org/drawingml/2006/main">
+              <a:graphicData uri="http://schemas.openxmlformats.org/drawingml/2006/picture">
+                <pic:pic xmlns:pic="http://schemas.openxmlformats.org/drawingml/2006/picture">
+                  <pic:nvPicPr>
+                    <pic:cNvPr id="0" name="Picture 7"/>
+                    <pic:cNvPicPr>
+                      <a:picLocks noChangeAspect="1" noChangeArrowheads="1"/>
+                    </pic:cNvPicPr>
+                  </pic:nvPicPr>
+                  <pic:blipFill>
+                    <a:blip r:embed="rId10">
+                      <a:extLst>
+                        <a:ext uri="{28A0092B-C50C-407E-A947-70E740481C1C}">
+                          <a14:useLocalDpi xmlns:a14="http://schemas.microsoft.com/office/drawing/2010/main" val="0"/>
+                        </a:ext>
+                      </a:extLst>
+                    </a:blip>
+                    <a:srcRect/>
+                    <a:stretch>
+                      <a:fillRect/>
+                    </a:stretch>
+                  </pic:blipFill>
+                  <pic:spPr bwMode="auto">
+                    <a:xfrm>
+                      <a:off x="0" y="0"/>
+                      <a:ext cx="2981960" cy="1208405"/>
+                    </a:xfrm>
+                    <a:prstGeom prst="rect">
+                      <a:avLst/>
+                    </a:prstGeom>
+                    <a:noFill/>
+                    <a:ln>
+                      <a:noFill/>
+                    </a:ln>
+                  </pic:spPr>
+                </pic:pic>
+              </a:graphicData>
+            </a:graphic>
+          </wp:inline>
+        </w:drawing>
+      </w:r>
+    </w:p>
+    <w:p>
+      <w:pPr>
+        <w:rPr>
+          <w:b/>
+          <w:bCs/>
+          <w:sz w:val="44"/>
+          <w:szCs w:val="44"/>
+        </w:rPr>
+      </w:pPr>
+      <w:r>
+        <w:rPr>
+          <w:b/>
+          <w:bCs/>
+          <w:noProof/>
+          <w:sz w:val="44"/>
+          <w:szCs w:val="44"/>
+        </w:rPr>
+        <w:drawing>
+          <wp:inline distT="0" distB="0" distL="0" distR="0" wp14:anchorId="643E55B6" wp14:editId="10AFAEF4">
+            <wp:extent cx="2997835" cy="1232535"/>
+            <wp:effectExtent l="0" t="0" r="0" b="5715"/>
+            <wp:docPr id="1026122389" name="Obraz 7"/>
+            <wp:cNvGraphicFramePr>
+              <a:graphicFrameLocks xmlns:a="http://schemas.openxmlformats.org/drawingml/2006/main" noChangeAspect="1"/>
+            </wp:cNvGraphicFramePr>
+            <a:graphic xmlns:a="http://schemas.openxmlformats.org/drawingml/2006/main">
+              <a:graphicData uri="http://schemas.openxmlformats.org/drawingml/2006/picture">
+                <pic:pic xmlns:pic="http://schemas.openxmlformats.org/drawingml/2006/picture">
+                  <pic:nvPicPr>
+                    <pic:cNvPr id="0" name="Picture 8"/>
+                    <pic:cNvPicPr>
+                      <a:picLocks noChangeAspect="1" noChangeArrowheads="1"/>
+                    </pic:cNvPicPr>
+                  </pic:nvPicPr>
+                  <pic:blipFill>
+                    <a:blip r:embed="rId11">
+                      <a:extLst>
+                        <a:ext uri="{28A0092B-C50C-407E-A947-70E740481C1C}">
+                          <a14:useLocalDpi xmlns:a14="http://schemas.microsoft.com/office/drawing/2010/main" val="0"/>
+                        </a:ext>
+                      </a:extLst>
+                    </a:blip>
+                    <a:srcRect/>
+                    <a:stretch>
+                      <a:fillRect/>
+                    </a:stretch>
+                  </pic:blipFill>
+                  <pic:spPr bwMode="auto">
+                    <a:xfrm>
+                      <a:off x="0" y="0"/>
+                      <a:ext cx="2997835" cy="1232535"/>
+                    </a:xfrm>
+                    <a:prstGeom prst="rect">
+                      <a:avLst/>
+                    </a:prstGeom>
+                    <a:noFill/>
+                    <a:ln>
+                      <a:noFill/>
+                    </a:ln>
+                  </pic:spPr>
+                </pic:pic>
+              </a:graphicData>
+            </a:graphic>
+          </wp:inline>
+        </w:drawing>
+      </w:r>
+    </w:p>
+    <w:p>
+      <w:pPr>
+        <w:rPr>
+          <w:b/>
+          <w:bCs/>
+          <w:sz w:val="44"/>
+          <w:szCs w:val="44"/>
+        </w:rPr>
+      </w:pPr>
+    </w:p>
+    <w:p>
+      <w:pPr>
+        <w:rPr>
+          <w:b/>
+          <w:bCs/>
+          <w:sz w:val="44"/>
+          <w:szCs w:val="44"/>
+        </w:rPr>
+      </w:pPr>
+    </w:p>
+    <w:p>
+      <w:pPr>
+        <w:rPr>
+          <w:b/>
+          <w:bCs/>
+          <w:sz w:val="44"/>
+          <w:szCs w:val="44"/>
+        </w:rPr>
+      </w:pPr>
+    </w:p>
+    <w:p>
+      <w:pPr>
+        <w:rPr>
+          <w:sz w:val="28"/>
+          <w:szCs w:val="28"/>
+        </w:rPr>
+      </w:pPr>
+      <w:proofErr w:type="spellStart"/>
+      <w:r>
+        <w:rPr>
+          <w:b/>
+          <w:bCs/>
+          <w:sz w:val="28"/>
+          <w:szCs w:val="28"/>
+        </w:rPr>
+        <w:t>Enum</w:t>
+      </w:r>
+      <w:proofErr w:type="spellEnd"/>
+      <w:r>
+        <w:rPr>
+          <w:b/>
+          <w:bCs/>
+          <w:sz w:val="28"/>
+          <w:szCs w:val="28"/>
+        </w:rPr>
+        <w:t xml:space="preserve"> </w:t>
+      </w:r>
+      <w:proofErr w:type="spellStart"/>
+      <w:r>
+        <w:rPr>
+          <w:b/>
+          <w:bCs/>
+          <w:sz w:val="28"/>
+          <w:szCs w:val="28"/>
+        </w:rPr>
+        <w:t>OrderStatus</w:t>
+      </w:r>
+      <w:proofErr w:type="spellEnd"/>
+      <w:r>
+        <w:rPr>
+          <w:b/>
+          <w:bCs/>
+          <w:sz w:val="28"/>
+          <w:szCs w:val="28"/>
+        </w:rPr>
+        <w:t xml:space="preserve"> : </w:t>
+      </w:r>
+      <w:r>
+        <w:rPr>
+          <w:sz w:val="28"/>
+          <w:szCs w:val="28"/>
+        </w:rPr>
+        <w:t xml:space="preserve">reprezentuje statusy zamówień dostępne w aplikacji : </w:t>
+      </w:r>
+      <w:proofErr w:type="spellStart"/>
+      <w:r>
+        <w:rPr>
+          <w:sz w:val="28"/>
+          <w:szCs w:val="28"/>
+        </w:rPr>
+        <w:t>processed</w:t>
+      </w:r>
+      <w:proofErr w:type="spellEnd"/>
+      <w:r>
+        <w:rPr>
+          <w:sz w:val="28"/>
+          <w:szCs w:val="28"/>
+        </w:rPr>
+        <w:t xml:space="preserve"> oznacza przyjęty, </w:t>
+      </w:r>
+      <w:proofErr w:type="spellStart"/>
+      <w:r>
+        <w:rPr>
+          <w:sz w:val="28"/>
+          <w:szCs w:val="28"/>
+        </w:rPr>
+        <w:t>approved</w:t>
+      </w:r>
+      <w:proofErr w:type="spellEnd"/>
+      <w:r>
+        <w:rPr>
+          <w:sz w:val="28"/>
+          <w:szCs w:val="28"/>
+        </w:rPr>
+        <w:t xml:space="preserve"> zatwierdzony a </w:t>
+      </w:r>
+      <w:proofErr w:type="spellStart"/>
+      <w:r>
+        <w:rPr>
+          <w:sz w:val="28"/>
+          <w:szCs w:val="28"/>
+        </w:rPr>
+        <w:t>delivered</w:t>
+      </w:r>
+      <w:proofErr w:type="spellEnd"/>
+      <w:r>
+        <w:rPr>
+          <w:sz w:val="28"/>
+          <w:szCs w:val="28"/>
+        </w:rPr>
+        <w:t xml:space="preserve"> dostarczony.</w:t>
+      </w:r>
+    </w:p>
+    <w:p>
+      <w:pPr>
+        <w:rPr>
+          <w:b/>
+          <w:bCs/>
+          <w:sz w:val="44"/>
+          <w:szCs w:val="44"/>
+        </w:rPr>
+      </w:pPr>
+      <w:r>
+        <w:rPr>
+          <w:b/>
+          <w:bCs/>
+          <w:noProof/>
+          <w:sz w:val="44"/>
+          <w:szCs w:val="44"/>
+        </w:rPr>
+        <w:drawing>
+          <wp:inline distT="0" distB="0" distL="0" distR="0" wp14:anchorId="7380602B" wp14:editId="5BB56AD0">
+            <wp:extent cx="3013710" cy="1025525"/>
+            <wp:effectExtent l="0" t="0" r="0" b="3175"/>
+            <wp:docPr id="1800629770" name="Obraz 8"/>
+            <wp:cNvGraphicFramePr>
+              <a:graphicFrameLocks xmlns:a="http://schemas.openxmlformats.org/drawingml/2006/main" noChangeAspect="1"/>
+            </wp:cNvGraphicFramePr>
+            <a:graphic xmlns:a="http://schemas.openxmlformats.org/drawingml/2006/main">
+              <a:graphicData uri="http://schemas.openxmlformats.org/drawingml/2006/picture">
+                <pic:pic xmlns:pic="http://schemas.openxmlformats.org/drawingml/2006/picture">
+                  <pic:nvPicPr>
+                    <pic:cNvPr id="0" name="Picture 9"/>
+                    <pic:cNvPicPr>
+                      <a:picLocks noChangeAspect="1" noChangeArrowheads="1"/>
+                    </pic:cNvPicPr>
+                  </pic:nvPicPr>
+                  <pic:blipFill>
+                    <a:blip r:embed="rId12">
+                      <a:extLst>
+                        <a:ext uri="{28A0092B-C50C-407E-A947-70E740481C1C}">
+                          <a14:useLocalDpi xmlns:a14="http://schemas.microsoft.com/office/drawing/2010/main" val="0"/>
+                        </a:ext>
+                      </a:extLst>
+                    </a:blip>
+                    <a:srcRect/>
+                    <a:stretch>
+                      <a:fillRect/>
+                    </a:stretch>
+                  </pic:blipFill>
+                  <pic:spPr bwMode="auto">
+                    <a:xfrm>
+                      <a:off x="0" y="0"/>
+                      <a:ext cx="3013710" cy="1025525"/>
+                    </a:xfrm>
+                    <a:prstGeom prst="rect">
+                      <a:avLst/>
+                    </a:prstGeom>
+                    <a:noFill/>
+                    <a:ln>
+                      <a:noFill/>
+                    </a:ln>
+                  </pic:spPr>
+                </pic:pic>
+              </a:graphicData>
+            </a:graphic>
+          </wp:inline>
+        </w:drawing>
+      </w:r>
+    </w:p>
+    <w:p>
+      <w:pPr>
+        <w:rPr>
+          <w:sz w:val="28"/>
+          <w:szCs w:val="28"/>
+        </w:rPr>
+      </w:pPr>
+      <w:proofErr w:type="spellStart"/>
+      <w:r>
+        <w:rPr>
+          <w:b/>
+          <w:bCs/>
+          <w:sz w:val="28"/>
+          <w:szCs w:val="28"/>
+        </w:rPr>
+        <w:t>Enum</w:t>
+      </w:r>
+      <w:proofErr w:type="spellEnd"/>
+      <w:r>
+        <w:rPr>
+          <w:b/>
+          <w:bCs/>
+          <w:sz w:val="28"/>
+          <w:szCs w:val="28"/>
+        </w:rPr>
+        <w:t xml:space="preserve"> </w:t>
+      </w:r>
+      <w:proofErr w:type="spellStart"/>
+      <w:r>
+        <w:rPr>
+          <w:b/>
+          <w:bCs/>
+          <w:sz w:val="28"/>
+          <w:szCs w:val="28"/>
+        </w:rPr>
+        <w:t>PaymentStatus</w:t>
+      </w:r>
+      <w:proofErr w:type="spellEnd"/>
+      <w:r>
+        <w:rPr>
+          <w:b/>
+          <w:bCs/>
+          <w:sz w:val="28"/>
+          <w:szCs w:val="28"/>
+        </w:rPr>
+        <w:t xml:space="preserve"> </w:t>
+      </w:r>
+      <w:r>
+        <w:rPr>
+          <w:b/>
+          <w:bCs/>
+          <w:sz w:val="28"/>
+          <w:szCs w:val="28"/>
+        </w:rPr>
+        <w:t xml:space="preserve">: </w:t>
+      </w:r>
+      <w:r>
+        <w:rPr>
+          <w:sz w:val="28"/>
+          <w:szCs w:val="28"/>
+        </w:rPr>
+        <w:t xml:space="preserve">zamówienie może być opłacone – </w:t>
+      </w:r>
+      <w:proofErr w:type="spellStart"/>
+      <w:r>
+        <w:rPr>
+          <w:sz w:val="28"/>
+          <w:szCs w:val="28"/>
+        </w:rPr>
+        <w:t>Paid</w:t>
+      </w:r>
+      <w:proofErr w:type="spellEnd"/>
+      <w:r>
+        <w:rPr>
+          <w:sz w:val="28"/>
+          <w:szCs w:val="28"/>
+        </w:rPr>
+        <w:t xml:space="preserve"> lub oczekujące - </w:t>
+      </w:r>
+      <w:proofErr w:type="spellStart"/>
+      <w:r>
+        <w:rPr>
+          <w:sz w:val="28"/>
+          <w:szCs w:val="28"/>
+        </w:rPr>
+        <w:t>Waiting</w:t>
+      </w:r>
+      <w:proofErr w:type="spellEnd"/>
+    </w:p>
+    <w:p>
+      <w:pPr>
+        <w:rPr>
+          <w:b/>
+          <w:bCs/>
+          <w:sz w:val="44"/>
+          <w:szCs w:val="44"/>
+        </w:rPr>
+      </w:pPr>
+      <w:r>
+        <w:rPr>
+          <w:b/>
+          <w:bCs/>
+          <w:noProof/>
+          <w:sz w:val="44"/>
+          <w:szCs w:val="44"/>
+        </w:rPr>
+        <w:drawing>
+          <wp:inline distT="0" distB="0" distL="0" distR="0" wp14:anchorId="1F03BC32" wp14:editId="4DA9AA9B">
+            <wp:extent cx="2997835" cy="835025"/>
+            <wp:effectExtent l="0" t="0" r="0" b="3175"/>
+            <wp:docPr id="1465588622" name="Obraz 9"/>
+            <wp:cNvGraphicFramePr>
+              <a:graphicFrameLocks xmlns:a="http://schemas.openxmlformats.org/drawingml/2006/main" noChangeAspect="1"/>
+            </wp:cNvGraphicFramePr>
+            <a:graphic xmlns:a="http://schemas.openxmlformats.org/drawingml/2006/main">
+              <a:graphicData uri="http://schemas.openxmlformats.org/drawingml/2006/picture">
+                <pic:pic xmlns:pic="http://schemas.openxmlformats.org/drawingml/2006/picture">
+                  <pic:nvPicPr>
+                    <pic:cNvPr id="0" name="Picture 10"/>
+                    <pic:cNvPicPr>
+                      <a:picLocks noChangeAspect="1" noChangeArrowheads="1"/>
+                    </pic:cNvPicPr>
+                  </pic:nvPicPr>
+                  <pic:blipFill>
+                    <a:blip r:embed="rId13">
+                      <a:extLst>
+                        <a:ext uri="{28A0092B-C50C-407E-A947-70E740481C1C}">
+                          <a14:useLocalDpi xmlns:a14="http://schemas.microsoft.com/office/drawing/2010/main" val="0"/>
+                        </a:ext>
+                      </a:extLst>
+                    </a:blip>
+                    <a:srcRect/>
+                    <a:stretch>
+                      <a:fillRect/>
+                    </a:stretch>
+                  </pic:blipFill>
+                  <pic:spPr bwMode="auto">
+                    <a:xfrm>
+                      <a:off x="0" y="0"/>
+                      <a:ext cx="2997835" cy="835025"/>
+                    </a:xfrm>
+                    <a:prstGeom prst="rect">
+                      <a:avLst/>
+                    </a:prstGeom>
+                    <a:noFill/>
+                    <a:ln>
+                      <a:noFill/>
+                    </a:ln>
+                  </pic:spPr>
+                </pic:pic>
+              </a:graphicData>
+            </a:graphic>
+          </wp:inline>
+        </w:drawing>
+      </w:r>
+    </w:p>
+    <w:p>
+      <w:pPr>
+        <w:pStyle w:val="Akapitzlist"/>
+        <w:numPr>
+          <w:ilvl w:val="0"/>
+          <w:numId w:val="6"/>
+        </w:numPr>
+        <w:rPr>
+          <w:b/>
+          <w:bCs/>
+          <w:sz w:val="44"/>
+          <w:szCs w:val="44"/>
+        </w:rPr>
+      </w:pPr>
+      <w:r>
+        <w:rPr>
+          <w:b/>
+          <w:bCs/>
+          <w:sz w:val="44"/>
+          <w:szCs w:val="44"/>
+        </w:rPr>
+        <w:lastRenderedPageBreak/>
+        <w:t xml:space="preserve">Przewodnik po aplikacji </w:t>
+      </w:r>
+    </w:p>
+    <w:p>
+      <w:pPr>
+        <w:pStyle w:val="Akapitzlist"/>
+        <w:ind w:left="1080"/>
         <w:rPr>
           <w:b/>
           <w:bCs/>
@@ -1946,15 +2519,24 @@
           <w:sz w:val="28"/>
           <w:szCs w:val="28"/>
         </w:rPr>
-        <w:t xml:space="preserve"> to główny widok aplikacji, który służy jako centralny punkt nawigacyjny. Użytkownik może wybierać spośród czterech głównych funkcji aplikacji: zarządzania klientami, produktami, zamówieniami i płatnościami. Każdy z tych obszarów jest reprezentowany przez odpowiednio oznaczone przyciski</w:t>
-      </w:r>
-      <w:r>
-        <w:rPr>
-          <w:sz w:val="28"/>
-          <w:szCs w:val="28"/>
-        </w:rPr>
-        <w:t>.</w:t>
-      </w:r>
+        <w:t xml:space="preserve"> to główny widok aplikacji, który służy jako centralny punkt nawigacyjny. Użytkownik może wybierać spośród czterech głównych funkcji aplikacji: zarządzania klientami, produktami, zamówieniami i płatnościami. Każdy z tych obszarów jest reprezentowany przez odpowiednio oznaczone przyciski.</w:t>
+      </w:r>
+    </w:p>
+    <w:p>
+      <w:pPr>
+        <w:rPr>
+          <w:sz w:val="28"/>
+          <w:szCs w:val="28"/>
+        </w:rPr>
+      </w:pPr>
+    </w:p>
+    <w:p>
+      <w:pPr>
+        <w:rPr>
+          <w:sz w:val="28"/>
+          <w:szCs w:val="28"/>
+        </w:rPr>
+      </w:pPr>
     </w:p>
     <w:p>
       <w:pPr>
@@ -1976,9 +2558,9 @@
           <w:noProof/>
         </w:rPr>
         <w:drawing>
-          <wp:inline distT="0" distB="0" distL="0" distR="0" wp14:anchorId="475C3030" wp14:editId="17DF11B0">
-            <wp:extent cx="4591050" cy="5343525"/>
-            <wp:effectExtent l="0" t="0" r="0" b="9525"/>
+          <wp:inline distT="0" distB="0" distL="0" distR="0" wp14:anchorId="475C3030" wp14:editId="44BD2D2B">
+            <wp:extent cx="4396130" cy="5116657"/>
+            <wp:effectExtent l="0" t="0" r="4445" b="8255"/>
             <wp:docPr id="1575084283" name="Obraz 1" descr="Obraz zawierający tekst, zrzut ekranu, Czcionka, numer&#10;&#10;Opis wygenerowany automatycznie"/>
             <wp:cNvGraphicFramePr>
               <a:graphicFrameLocks xmlns:a="http://schemas.openxmlformats.org/drawingml/2006/main" noChangeAspect="1"/>
@@ -1991,7 +2573,7 @@
                     <pic:cNvPicPr/>
                   </pic:nvPicPr>
                   <pic:blipFill>
-                    <a:blip r:embed="rId7"/>
+                    <a:blip r:embed="rId14"/>
                     <a:stretch>
                       <a:fillRect/>
                     </a:stretch>
@@ -1999,7 +2581,7 @@
                   <pic:spPr>
                     <a:xfrm>
                       <a:off x="0" y="0"/>
-                      <a:ext cx="4591050" cy="5343525"/>
+                      <a:ext cx="4399652" cy="5120756"/>
                     </a:xfrm>
                     <a:prstGeom prst="rect">
                       <a:avLst/>
@@ -2067,21 +2649,7 @@
           <w:sz w:val="28"/>
           <w:szCs w:val="28"/>
         </w:rPr>
-        <w:t xml:space="preserve"> to widok dedykowany zarządzaniu danymi klientów. Umożliwia użytkownikowi dodawanie nowych klientów poprzez wprowadzenie imienia, nazwiska oraz adresu e-mail, a następnie kliknięcie przycisku "ADD". Widok ten pozwala także na edytowanie danych</w:t>
-      </w:r>
-      <w:r>
-        <w:rPr>
-          <w:sz w:val="28"/>
-          <w:szCs w:val="28"/>
-        </w:rPr>
-        <w:t xml:space="preserve"> </w:t>
-      </w:r>
-      <w:r>
-        <w:rPr>
-          <w:sz w:val="28"/>
-          <w:szCs w:val="28"/>
-        </w:rPr>
-        <w:t>istniejących klientów, poprzez wprowadzenie zaktualizowanych informacji w odpowiednie pola i kliknięcie przycisku "EDIT". Dodatkowo, widok zawiera funkcję usuwania klientów za pomocą przycisku "DELETE". Na górze formularza znajduje się miejsce na wyświetlanie listy klientów. Przycisk "BACK" umożliwia powrót do głównego widoku aplikacji</w:t>
+        <w:t xml:space="preserve"> to widok dedykowany zarządzaniu danymi klientów. Umożliwia użytkownikowi dodawanie nowych klientów poprzez wprowadzenie imienia, nazwiska oraz adresu e-mail, a następnie kliknięcie przycisku "ADD". Widok ten pozwala także na edytowanie danych istniejących klientów, poprzez wprowadzenie zaktualizowanych informacji w odpowiednie pola i kliknięcie przycisku "EDIT". Dodatkowo, widok zawiera funkcję usuwania klientów za pomocą przycisku "DELETE". Na górze formularza znajduje się miejsce na wyświetlanie listy klientów. Przycisk "BACK" umożliwia powrót do głównego widoku aplikacji</w:t>
       </w:r>
       <w:r>
         <w:rPr>
@@ -2127,7 +2695,7 @@
                     <pic:cNvPicPr/>
                   </pic:nvPicPr>
                   <pic:blipFill>
-                    <a:blip r:embed="rId8"/>
+                    <a:blip r:embed="rId15"/>
                     <a:stretch>
                       <a:fillRect/>
                     </a:stretch>
@@ -2225,7 +2793,7 @@
                     <pic:cNvPicPr/>
                   </pic:nvPicPr>
                   <pic:blipFill>
-                    <a:blip r:embed="rId9"/>
+                    <a:blip r:embed="rId16"/>
                     <a:stretch>
                       <a:fillRect/>
                     </a:stretch>
@@ -2309,7 +2877,42 @@
           <w:sz w:val="28"/>
           <w:szCs w:val="28"/>
         </w:rPr>
-        <w:t>Formularz oferuje także opcję usunięcia całego zamówienia za pomocą odpowiedniego przycisku "DELETE". Po zakończeniu kompletowania zamówienia, użytkownik może wysłać zamówienie klikając przycisk "SEND". Dodatkowo, widok zawiera funkcję zamówienia dostawy</w:t>
+        <w:t xml:space="preserve">Formularz oferuje także opcję usunięcia całego zamówienia za pomocą odpowiedniego przycisku "DELETE". Po zakończeniu kompletowania zamówienia, użytkownik może </w:t>
+      </w:r>
+      <w:r>
+        <w:rPr>
+          <w:sz w:val="28"/>
+          <w:szCs w:val="28"/>
+        </w:rPr>
+        <w:t>zatwierdzić</w:t>
+      </w:r>
+      <w:r>
+        <w:rPr>
+          <w:sz w:val="28"/>
+          <w:szCs w:val="28"/>
+        </w:rPr>
+        <w:t xml:space="preserve"> zamówienie klikając przycisk "</w:t>
+      </w:r>
+      <w:r>
+        <w:rPr>
+          <w:sz w:val="28"/>
+          <w:szCs w:val="28"/>
+        </w:rPr>
+        <w:t>APPROVE</w:t>
+      </w:r>
+      <w:r>
+        <w:rPr>
+          <w:sz w:val="28"/>
+          <w:szCs w:val="28"/>
+        </w:rPr>
+        <w:t>". Dodatkowo, widok zawiera funkcję zamówienia dostawy</w:t>
+      </w:r>
+      <w:r>
+        <w:rPr>
+          <w:sz w:val="28"/>
+          <w:szCs w:val="28"/>
+        </w:rPr>
+        <w:t xml:space="preserve"> dla całkowicie opłaconych już zamówień</w:t>
       </w:r>
       <w:r>
         <w:rPr>
@@ -2318,6 +2921,29 @@
         </w:rPr>
         <w:t>.</w:t>
       </w:r>
+      <w:r>
+        <w:rPr>
+          <w:sz w:val="28"/>
+          <w:szCs w:val="28"/>
+        </w:rPr>
+        <w:t xml:space="preserve"> Dodatkowy dzięki podwójnemu kliknięciu wybranego wiersza tabeli </w:t>
+      </w:r>
+      <w:proofErr w:type="spellStart"/>
+      <w:r>
+        <w:rPr>
+          <w:sz w:val="28"/>
+          <w:szCs w:val="28"/>
+        </w:rPr>
+        <w:t>dataGridView</w:t>
+      </w:r>
+      <w:proofErr w:type="spellEnd"/>
+      <w:r>
+        <w:rPr>
+          <w:sz w:val="28"/>
+          <w:szCs w:val="28"/>
+        </w:rPr>
+        <w:t xml:space="preserve">  użytkownik będzie miał możliwość zobaczenia szczegółów danego zamówienia.</w:t>
+      </w:r>
     </w:p>
     <w:p>
       <w:pPr>
@@ -2329,26 +2955,15 @@
           <w:szCs w:val="28"/>
         </w:rPr>
       </w:pPr>
-    </w:p>
-    <w:p>
-      <w:pPr>
-        <w:pStyle w:val="Akapitzlist"/>
-        <w:rPr>
-          <w:b/>
-          <w:bCs/>
-          <w:sz w:val="28"/>
-          <w:szCs w:val="28"/>
-        </w:rPr>
-      </w:pPr>
       <w:r>
         <w:rPr>
           <w:noProof/>
         </w:rPr>
         <w:drawing>
-          <wp:inline distT="0" distB="0" distL="0" distR="0" wp14:anchorId="0D0D353D" wp14:editId="24C7882B">
-            <wp:extent cx="4371975" cy="6162675"/>
-            <wp:effectExtent l="0" t="0" r="9525" b="9525"/>
-            <wp:docPr id="1264251100" name="Obraz 1" descr="Obraz zawierający tekst, zrzut ekranu, wyświetlacz, oprogramowanie&#10;&#10;Opis wygenerowany automatycznie"/>
+          <wp:inline distT="0" distB="0" distL="0" distR="0" wp14:anchorId="30870DB3" wp14:editId="6093B298">
+            <wp:extent cx="4516120" cy="6480175"/>
+            <wp:effectExtent l="0" t="0" r="0" b="0"/>
+            <wp:docPr id="1018237315" name="Obraz 2"/>
             <wp:cNvGraphicFramePr>
               <a:graphicFrameLocks xmlns:a="http://schemas.openxmlformats.org/drawingml/2006/main" noChangeAspect="1"/>
             </wp:cNvGraphicFramePr>
@@ -2356,23 +2971,36 @@
               <a:graphicData uri="http://schemas.openxmlformats.org/drawingml/2006/picture">
                 <pic:pic xmlns:pic="http://schemas.openxmlformats.org/drawingml/2006/picture">
                   <pic:nvPicPr>
-                    <pic:cNvPr id="1264251100" name="Obraz 1" descr="Obraz zawierający tekst, zrzut ekranu, wyświetlacz, oprogramowanie&#10;&#10;Opis wygenerowany automatycznie"/>
-                    <pic:cNvPicPr/>
+                    <pic:cNvPr id="0" name="Picture 3"/>
+                    <pic:cNvPicPr>
+                      <a:picLocks noChangeAspect="1" noChangeArrowheads="1"/>
+                    </pic:cNvPicPr>
                   </pic:nvPicPr>
                   <pic:blipFill>
-                    <a:blip r:embed="rId10"/>
+                    <a:blip r:embed="rId17">
+                      <a:extLst>
+                        <a:ext uri="{28A0092B-C50C-407E-A947-70E740481C1C}">
+                          <a14:useLocalDpi xmlns:a14="http://schemas.microsoft.com/office/drawing/2010/main" val="0"/>
+                        </a:ext>
+                      </a:extLst>
+                    </a:blip>
+                    <a:srcRect/>
                     <a:stretch>
                       <a:fillRect/>
                     </a:stretch>
                   </pic:blipFill>
-                  <pic:spPr>
+                  <pic:spPr bwMode="auto">
                     <a:xfrm>
                       <a:off x="0" y="0"/>
-                      <a:ext cx="4371975" cy="6162675"/>
+                      <a:ext cx="4516120" cy="6480175"/>
                     </a:xfrm>
                     <a:prstGeom prst="rect">
                       <a:avLst/>
                     </a:prstGeom>
+                    <a:noFill/>
+                    <a:ln>
+                      <a:noFill/>
+                    </a:ln>
                   </pic:spPr>
                 </pic:pic>
               </a:graphicData>
@@ -2383,18 +3011,6 @@
     </w:p>
     <w:p>
       <w:pPr>
-        <w:pStyle w:val="Akapitzlist"/>
-        <w:rPr>
-          <w:b/>
-          <w:bCs/>
-          <w:sz w:val="28"/>
-          <w:szCs w:val="28"/>
-        </w:rPr>
-      </w:pPr>
-    </w:p>
-    <w:p>
-      <w:pPr>
-        <w:pStyle w:val="Akapitzlist"/>
         <w:rPr>
           <w:b/>
           <w:bCs/>
@@ -2436,7 +3052,6 @@
           <w:sz w:val="28"/>
           <w:szCs w:val="28"/>
         </w:rPr>
-        <w:lastRenderedPageBreak/>
         <w:t>PaymentsForm</w:t>
       </w:r>
       <w:proofErr w:type="spellEnd"/>
@@ -2541,7 +3156,7 @@
                     <pic:cNvPicPr/>
                   </pic:nvPicPr>
                   <pic:blipFill>
-                    <a:blip r:embed="rId11"/>
+                    <a:blip r:embed="rId18"/>
                     <a:stretch>
                       <a:fillRect/>
                     </a:stretch>
@@ -2574,16 +3189,6 @@
     </w:p>
     <w:p>
       <w:pPr>
-        <w:rPr>
-          <w:b/>
-          <w:bCs/>
-          <w:sz w:val="28"/>
-          <w:szCs w:val="28"/>
-        </w:rPr>
-      </w:pPr>
-    </w:p>
-    <w:p>
-      <w:pPr>
         <w:pStyle w:val="Akapitzlist"/>
         <w:numPr>
           <w:ilvl w:val="0"/>
@@ -2603,7 +3208,6 @@
           <w:sz w:val="44"/>
           <w:szCs w:val="44"/>
         </w:rPr>
-        <w:lastRenderedPageBreak/>
         <w:t>Opis wykorzystanych komponentów bazodanowych</w:t>
       </w:r>
     </w:p>
@@ -2716,7 +3320,7 @@
                     <pic:cNvPicPr/>
                   </pic:nvPicPr>
                   <pic:blipFill>
-                    <a:blip r:embed="rId12"/>
+                    <a:blip r:embed="rId19"/>
                     <a:stretch>
                       <a:fillRect/>
                     </a:stretch>
@@ -2874,6 +3478,26 @@
     <w:p>
       <w:pPr>
         <w:rPr>
+          <w:b/>
+          <w:bCs/>
+          <w:sz w:val="28"/>
+          <w:szCs w:val="28"/>
+        </w:rPr>
+      </w:pPr>
+    </w:p>
+    <w:p>
+      <w:pPr>
+        <w:rPr>
+          <w:b/>
+          <w:bCs/>
+          <w:sz w:val="28"/>
+          <w:szCs w:val="28"/>
+        </w:rPr>
+      </w:pPr>
+    </w:p>
+    <w:p>
+      <w:pPr>
+        <w:rPr>
           <w:sz w:val="28"/>
           <w:szCs w:val="28"/>
         </w:rPr>
@@ -2926,7 +3550,15 @@
           <w:sz w:val="28"/>
           <w:szCs w:val="28"/>
         </w:rPr>
-        <w:t xml:space="preserve"> używasz </w:t>
+        <w:t xml:space="preserve"> </w:t>
+      </w:r>
+      <w:r>
+        <w:rPr>
+          <w:sz w:val="28"/>
+          <w:szCs w:val="28"/>
+        </w:rPr>
+        <w:lastRenderedPageBreak/>
+        <w:t xml:space="preserve">używasz </w:t>
       </w:r>
       <w:proofErr w:type="spellStart"/>
       <w:r>
@@ -2984,7 +3616,6 @@
           <w:sz w:val="28"/>
           <w:szCs w:val="28"/>
         </w:rPr>
-        <w:lastRenderedPageBreak/>
         <w:t>SqlDataAdapter</w:t>
       </w:r>
       <w:proofErr w:type="spellEnd"/>
@@ -3153,7 +3784,7 @@
                     <pic:cNvPicPr/>
                   </pic:nvPicPr>
                   <pic:blipFill>
-                    <a:blip r:embed="rId13"/>
+                    <a:blip r:embed="rId20"/>
                     <a:stretch>
                       <a:fillRect/>
                     </a:stretch>
@@ -3450,7 +4081,7 @@
                     <pic:cNvPicPr/>
                   </pic:nvPicPr>
                   <pic:blipFill>
-                    <a:blip r:embed="rId14"/>
+                    <a:blip r:embed="rId21"/>
                     <a:stretch>
                       <a:fillRect/>
                     </a:stretch>
@@ -3486,38 +4117,6 @@
           <w:szCs w:val="28"/>
         </w:rPr>
       </w:pPr>
-    </w:p>
-    <w:p>
-      <w:pPr>
-        <w:rPr>
-          <w:sz w:val="28"/>
-          <w:szCs w:val="28"/>
-        </w:rPr>
-      </w:pPr>
-    </w:p>
-    <w:p>
-      <w:pPr>
-        <w:rPr>
-          <w:sz w:val="28"/>
-          <w:szCs w:val="28"/>
-        </w:rPr>
-      </w:pPr>
-    </w:p>
-    <w:p>
-      <w:pPr>
-        <w:rPr>
-          <w:sz w:val="28"/>
-          <w:szCs w:val="28"/>
-        </w:rPr>
-      </w:pPr>
-    </w:p>
-    <w:p>
-      <w:pPr>
-        <w:rPr>
-          <w:sz w:val="28"/>
-          <w:szCs w:val="28"/>
-        </w:rPr>
-      </w:pPr>
       <w:proofErr w:type="spellStart"/>
       <w:r>
         <w:rPr>
@@ -3673,7 +4272,7 @@
                     <pic:cNvPicPr/>
                   </pic:nvPicPr>
                   <pic:blipFill>
-                    <a:blip r:embed="rId15"/>
+                    <a:blip r:embed="rId22"/>
                     <a:stretch>
                       <a:fillRect/>
                     </a:stretch>
@@ -3704,6 +4303,149 @@
     </w:p>
     <w:p>
       <w:pPr>
+        <w:rPr>
+          <w:sz w:val="28"/>
+          <w:szCs w:val="28"/>
+        </w:rPr>
+      </w:pPr>
+      <w:r>
+        <w:rPr>
+          <w:b/>
+          <w:bCs/>
+          <w:sz w:val="28"/>
+          <w:szCs w:val="28"/>
+        </w:rPr>
+        <w:t xml:space="preserve">DataGridView </w:t>
+      </w:r>
+      <w:r>
+        <w:rPr>
+          <w:sz w:val="28"/>
+          <w:szCs w:val="28"/>
+        </w:rPr>
+        <w:t xml:space="preserve">: kontrolka w </w:t>
+      </w:r>
+      <w:proofErr w:type="spellStart"/>
+      <w:r>
+        <w:rPr>
+          <w:sz w:val="28"/>
+          <w:szCs w:val="28"/>
+        </w:rPr>
+        <w:t>WindowsForms</w:t>
+      </w:r>
+      <w:proofErr w:type="spellEnd"/>
+      <w:r>
+        <w:rPr>
+          <w:sz w:val="28"/>
+          <w:szCs w:val="28"/>
+        </w:rPr>
+        <w:t xml:space="preserve"> która pozwala na wyświetlanie i edytowanie tabel danych w formie siatki. W metodzie refreshDGV() kontrolka dataGridViewCustomers została wykorzystana do wyświetlania wszystkich klientów z bazy danych przy użyciu metody </w:t>
+      </w:r>
+      <w:proofErr w:type="spellStart"/>
+      <w:r>
+        <w:rPr>
+          <w:sz w:val="28"/>
+          <w:szCs w:val="28"/>
+        </w:rPr>
+        <w:t>GetAllCustomers</w:t>
+      </w:r>
+      <w:proofErr w:type="spellEnd"/>
+      <w:r>
+        <w:rPr>
+          <w:sz w:val="28"/>
+          <w:szCs w:val="28"/>
+        </w:rPr>
+        <w:t>.</w:t>
+      </w:r>
+    </w:p>
+    <w:p>
+      <w:pPr>
+        <w:rPr>
+          <w:sz w:val="28"/>
+          <w:szCs w:val="28"/>
+        </w:rPr>
+      </w:pPr>
+      <w:r>
+        <w:rPr>
+          <w:noProof/>
+          <w:sz w:val="28"/>
+          <w:szCs w:val="28"/>
+        </w:rPr>
+        <w:drawing>
+          <wp:inline distT="0" distB="0" distL="0" distR="0" wp14:anchorId="543C94B5" wp14:editId="690409A2">
+            <wp:extent cx="5756910" cy="1987550"/>
+            <wp:effectExtent l="0" t="0" r="0" b="0"/>
+            <wp:docPr id="1722653040" name="Obraz 1"/>
+            <wp:cNvGraphicFramePr>
+              <a:graphicFrameLocks xmlns:a="http://schemas.openxmlformats.org/drawingml/2006/main" noChangeAspect="1"/>
+            </wp:cNvGraphicFramePr>
+            <a:graphic xmlns:a="http://schemas.openxmlformats.org/drawingml/2006/main">
+              <a:graphicData uri="http://schemas.openxmlformats.org/drawingml/2006/picture">
+                <pic:pic xmlns:pic="http://schemas.openxmlformats.org/drawingml/2006/picture">
+                  <pic:nvPicPr>
+                    <pic:cNvPr id="0" name="Picture 2"/>
+                    <pic:cNvPicPr>
+                      <a:picLocks noChangeAspect="1" noChangeArrowheads="1"/>
+                    </pic:cNvPicPr>
+                  </pic:nvPicPr>
+                  <pic:blipFill>
+                    <a:blip r:embed="rId23">
+                      <a:extLst>
+                        <a:ext uri="{28A0092B-C50C-407E-A947-70E740481C1C}">
+                          <a14:useLocalDpi xmlns:a14="http://schemas.microsoft.com/office/drawing/2010/main" val="0"/>
+                        </a:ext>
+                      </a:extLst>
+                    </a:blip>
+                    <a:srcRect/>
+                    <a:stretch>
+                      <a:fillRect/>
+                    </a:stretch>
+                  </pic:blipFill>
+                  <pic:spPr bwMode="auto">
+                    <a:xfrm>
+                      <a:off x="0" y="0"/>
+                      <a:ext cx="5756910" cy="1987550"/>
+                    </a:xfrm>
+                    <a:prstGeom prst="rect">
+                      <a:avLst/>
+                    </a:prstGeom>
+                    <a:noFill/>
+                    <a:ln>
+                      <a:noFill/>
+                    </a:ln>
+                  </pic:spPr>
+                </pic:pic>
+              </a:graphicData>
+            </a:graphic>
+          </wp:inline>
+        </w:drawing>
+      </w:r>
+    </w:p>
+    <w:p>
+      <w:pPr>
+        <w:rPr>
+          <w:sz w:val="28"/>
+          <w:szCs w:val="28"/>
+        </w:rPr>
+      </w:pPr>
+    </w:p>
+    <w:p>
+      <w:pPr>
+        <w:rPr>
+          <w:sz w:val="28"/>
+          <w:szCs w:val="28"/>
+        </w:rPr>
+      </w:pPr>
+    </w:p>
+    <w:p>
+      <w:pPr>
+        <w:rPr>
+          <w:sz w:val="28"/>
+          <w:szCs w:val="28"/>
+        </w:rPr>
+      </w:pPr>
+    </w:p>
+    <w:p>
+      <w:pPr>
         <w:pStyle w:val="Akapitzlist"/>
         <w:numPr>
           <w:ilvl w:val="0"/>
@@ -3723,11 +4465,23 @@
           <w:sz w:val="44"/>
           <w:szCs w:val="44"/>
         </w:rPr>
+        <w:lastRenderedPageBreak/>
         <w:t>Zbiór reguł biznesowych</w:t>
       </w:r>
     </w:p>
     <w:p>
       <w:pPr>
+        <w:ind w:left="360"/>
+        <w:rPr>
+          <w:b/>
+          <w:bCs/>
+          <w:sz w:val="44"/>
+          <w:szCs w:val="44"/>
+        </w:rPr>
+      </w:pPr>
+    </w:p>
+    <w:p>
+      <w:pPr>
         <w:rPr>
           <w:sz w:val="28"/>
           <w:szCs w:val="28"/>
@@ -3776,7 +4530,7 @@
           <w:sz w:val="28"/>
           <w:szCs w:val="28"/>
         </w:rPr>
-        <w:t>Sent</w:t>
+        <w:t>Approved</w:t>
       </w:r>
       <w:proofErr w:type="spellEnd"/>
       <w:r>
@@ -3786,15 +4540,13 @@
         </w:rPr>
         <w:t xml:space="preserve"> – </w:t>
       </w:r>
-      <w:proofErr w:type="spellStart"/>
-      <w:r>
-        <w:rPr>
-          <w:sz w:val="28"/>
-          <w:szCs w:val="28"/>
-        </w:rPr>
-        <w:t>Wysłne</w:t>
-      </w:r>
-      <w:proofErr w:type="spellEnd"/>
+      <w:r>
+        <w:rPr>
+          <w:sz w:val="28"/>
+          <w:szCs w:val="28"/>
+        </w:rPr>
+        <w:t>Zatwierdzone</w:t>
+      </w:r>
       <w:r>
         <w:rPr>
           <w:sz w:val="28"/>
@@ -3899,7 +4651,6 @@
           <w:sz w:val="28"/>
           <w:szCs w:val="28"/>
         </w:rPr>
-        <w:lastRenderedPageBreak/>
         <w:t xml:space="preserve">- Anulować płatność można tylko dla tych zamówień, które nie zostały jeszcze dostarczone (nie posiadają statusu </w:t>
       </w:r>
       <w:proofErr w:type="spellStart"/>
@@ -3926,14 +4677,121 @@
           <w:szCs w:val="28"/>
         </w:rPr>
       </w:pPr>
-    </w:p>
-    <w:p>
-      <w:pPr>
-        <w:rPr>
-          <w:sz w:val="28"/>
-          <w:szCs w:val="28"/>
-        </w:rPr>
-      </w:pPr>
+      <w:r>
+        <w:rPr>
+          <w:sz w:val="28"/>
+          <w:szCs w:val="28"/>
+        </w:rPr>
+        <w:t>- Klient może usuwać</w:t>
+      </w:r>
+      <w:r>
+        <w:rPr>
+          <w:sz w:val="28"/>
+          <w:szCs w:val="28"/>
+        </w:rPr>
+        <w:t xml:space="preserve"> tylko te</w:t>
+      </w:r>
+      <w:r>
+        <w:rPr>
+          <w:sz w:val="28"/>
+          <w:szCs w:val="28"/>
+        </w:rPr>
+        <w:t xml:space="preserve"> zamówienia które mają status „</w:t>
+      </w:r>
+      <w:proofErr w:type="spellStart"/>
+      <w:r>
+        <w:rPr>
+          <w:sz w:val="28"/>
+          <w:szCs w:val="28"/>
+        </w:rPr>
+        <w:t>Processed</w:t>
+      </w:r>
+      <w:proofErr w:type="spellEnd"/>
+      <w:r>
+        <w:rPr>
+          <w:sz w:val="28"/>
+          <w:szCs w:val="28"/>
+        </w:rPr>
+        <w:t>”</w:t>
+      </w:r>
+    </w:p>
+    <w:p>
+      <w:pPr>
+        <w:rPr>
+          <w:sz w:val="28"/>
+          <w:szCs w:val="28"/>
+        </w:rPr>
+      </w:pPr>
+      <w:r>
+        <w:rPr>
+          <w:sz w:val="28"/>
+          <w:szCs w:val="28"/>
+        </w:rPr>
+        <w:t xml:space="preserve">- Klient nie może dodać do zamówienia większej ilości produktów niż jest w kolumnie </w:t>
+      </w:r>
+      <w:proofErr w:type="spellStart"/>
+      <w:r>
+        <w:rPr>
+          <w:sz w:val="28"/>
+          <w:szCs w:val="28"/>
+        </w:rPr>
+        <w:t>StockQuantity</w:t>
+      </w:r>
+      <w:proofErr w:type="spellEnd"/>
+      <w:r>
+        <w:rPr>
+          <w:sz w:val="28"/>
+          <w:szCs w:val="28"/>
+        </w:rPr>
+        <w:t xml:space="preserve"> w tabeli Products</w:t>
+      </w:r>
+    </w:p>
+    <w:p>
+      <w:pPr>
+        <w:rPr>
+          <w:sz w:val="28"/>
+          <w:szCs w:val="28"/>
+        </w:rPr>
+      </w:pPr>
+      <w:r>
+        <w:rPr>
+          <w:sz w:val="28"/>
+          <w:szCs w:val="28"/>
+        </w:rPr>
+        <w:t xml:space="preserve">- Klient może wysłać tylko te zamówienia, które zostały całkowicie opłacone (odpowiadający rekord w tabeli </w:t>
+      </w:r>
+      <w:proofErr w:type="spellStart"/>
+      <w:r>
+        <w:rPr>
+          <w:sz w:val="28"/>
+          <w:szCs w:val="28"/>
+        </w:rPr>
+        <w:t>Payments</w:t>
+      </w:r>
+      <w:proofErr w:type="spellEnd"/>
+      <w:r>
+        <w:rPr>
+          <w:sz w:val="28"/>
+          <w:szCs w:val="28"/>
+        </w:rPr>
+        <w:t xml:space="preserve"> ma status: </w:t>
+      </w:r>
+      <w:proofErr w:type="spellStart"/>
+      <w:r>
+        <w:rPr>
+          <w:sz w:val="28"/>
+          <w:szCs w:val="28"/>
+        </w:rPr>
+        <w:t>Paid</w:t>
+      </w:r>
+      <w:proofErr w:type="spellEnd"/>
+      <w:r>
+        <w:rPr>
+          <w:sz w:val="28"/>
+          <w:szCs w:val="28"/>
+        </w:rPr>
+        <w:t>)</w:t>
+      </w:r>
     </w:p>
     <w:p>
       <w:pPr>
@@ -3976,7 +4834,7 @@
         <v:path o:extrusionok="f" gradientshapeok="t" o:connecttype="rect"/>
         <o:lock v:ext="edit" aspectratio="t"/>
       </v:shapetype>
-      <v:shape id="_x0000_i1096" type="#_x0000_t75" style="width:799.45pt;height:550.2pt;visibility:visible;mso-wrap-style:square" o:bullet="t">
+      <v:shape id="_x0000_i1120" type="#_x0000_t75" style="width:799.5pt;height:549.75pt;visibility:visible;mso-wrap-style:square" o:bullet="t">
         <v:imagedata r:id="rId1" o:title=""/>
       </v:shape>
     </w:pict>
@@ -5730,6 +6588,107 @@
       <w:spacing w:val="5"/>
     </w:rPr>
   </w:style>
+  <w:style w:type="table" w:styleId="Tabela-Siatka">
+    <w:name w:val="Table Grid"/>
+    <w:basedOn w:val="Standardowy"/>
+    <w:uiPriority w:val="39"/>
+    <w:rsid w:val="0077385A"/>
+    <w:pPr>
+      <w:spacing w:after="0" w:line="240" w:lineRule="auto"/>
+    </w:pPr>
+    <w:tblPr>
+      <w:tblBorders>
+        <w:top w:val="single" w:sz="4" w:space="0" w:color="auto"/>
+        <w:left w:val="single" w:sz="4" w:space="0" w:color="auto"/>
+        <w:bottom w:val="single" w:sz="4" w:space="0" w:color="auto"/>
+        <w:right w:val="single" w:sz="4" w:space="0" w:color="auto"/>
+        <w:insideH w:val="single" w:sz="4" w:space="0" w:color="auto"/>
+        <w:insideV w:val="single" w:sz="4" w:space="0" w:color="auto"/>
+      </w:tblBorders>
+    </w:tblPr>
+  </w:style>
+  <w:style w:type="table" w:styleId="Siatkatabelijasna">
+    <w:name w:val="Grid Table Light"/>
+    <w:basedOn w:val="Standardowy"/>
+    <w:uiPriority w:val="40"/>
+    <w:rsid w:val="0077385A"/>
+    <w:pPr>
+      <w:spacing w:after="0" w:line="240" w:lineRule="auto"/>
+    </w:pPr>
+    <w:tblPr>
+      <w:tblBorders>
+        <w:top w:val="single" w:sz="4" w:space="0" w:color="BFBFBF" w:themeColor="background1" w:themeShade="BF"/>
+        <w:left w:val="single" w:sz="4" w:space="0" w:color="BFBFBF" w:themeColor="background1" w:themeShade="BF"/>
+        <w:bottom w:val="single" w:sz="4" w:space="0" w:color="BFBFBF" w:themeColor="background1" w:themeShade="BF"/>
+        <w:right w:val="single" w:sz="4" w:space="0" w:color="BFBFBF" w:themeColor="background1" w:themeShade="BF"/>
+        <w:insideH w:val="single" w:sz="4" w:space="0" w:color="BFBFBF" w:themeColor="background1" w:themeShade="BF"/>
+        <w:insideV w:val="single" w:sz="4" w:space="0" w:color="BFBFBF" w:themeColor="background1" w:themeShade="BF"/>
+      </w:tblBorders>
+    </w:tblPr>
+  </w:style>
+  <w:style w:type="table" w:styleId="Zwykatabela1">
+    <w:name w:val="Plain Table 1"/>
+    <w:basedOn w:val="Standardowy"/>
+    <w:uiPriority w:val="41"/>
+    <w:rsid w:val="0077385A"/>
+    <w:pPr>
+      <w:spacing w:after="0" w:line="240" w:lineRule="auto"/>
+    </w:pPr>
+    <w:tblPr>
+      <w:tblStyleRowBandSize w:val="1"/>
+      <w:tblStyleColBandSize w:val="1"/>
+      <w:tblBorders>
+        <w:top w:val="single" w:sz="4" w:space="0" w:color="BFBFBF" w:themeColor="background1" w:themeShade="BF"/>
+        <w:left w:val="single" w:sz="4" w:space="0" w:color="BFBFBF" w:themeColor="background1" w:themeShade="BF"/>
+        <w:bottom w:val="single" w:sz="4" w:space="0" w:color="BFBFBF" w:themeColor="background1" w:themeShade="BF"/>
+        <w:right w:val="single" w:sz="4" w:space="0" w:color="BFBFBF" w:themeColor="background1" w:themeShade="BF"/>
+        <w:insideH w:val="single" w:sz="4" w:space="0" w:color="BFBFBF" w:themeColor="background1" w:themeShade="BF"/>
+        <w:insideV w:val="single" w:sz="4" w:space="0" w:color="BFBFBF" w:themeColor="background1" w:themeShade="BF"/>
+      </w:tblBorders>
+    </w:tblPr>
+    <w:tblStylePr w:type="firstRow">
+      <w:rPr>
+        <w:b/>
+        <w:bCs/>
+      </w:rPr>
+    </w:tblStylePr>
+    <w:tblStylePr w:type="lastRow">
+      <w:rPr>
+        <w:b/>
+        <w:bCs/>
+      </w:rPr>
+      <w:tblPr/>
+      <w:tcPr>
+        <w:tcBorders>
+          <w:top w:val="double" w:sz="4" w:space="0" w:color="BFBFBF" w:themeColor="background1" w:themeShade="BF"/>
+        </w:tcBorders>
+      </w:tcPr>
+    </w:tblStylePr>
+    <w:tblStylePr w:type="firstCol">
+      <w:rPr>
+        <w:b/>
+        <w:bCs/>
+      </w:rPr>
+    </w:tblStylePr>
+    <w:tblStylePr w:type="lastCol">
+      <w:rPr>
+        <w:b/>
+        <w:bCs/>
+      </w:rPr>
+    </w:tblStylePr>
+    <w:tblStylePr w:type="band1Vert">
+      <w:tblPr/>
+      <w:tcPr>
+        <w:shd w:val="clear" w:color="auto" w:fill="F2F2F2" w:themeFill="background1" w:themeFillShade="F2"/>
+      </w:tcPr>
+    </w:tblStylePr>
+    <w:tblStylePr w:type="band1Horz">
+      <w:tblPr/>
+      <w:tcPr>
+        <w:shd w:val="clear" w:color="auto" w:fill="F2F2F2" w:themeFill="background1" w:themeFillShade="F2"/>
+      </w:tcPr>
+    </w:tblStylePr>
+  </w:style>
 </w:styles>
 </file>
 

</xml_diff>